<commit_message>
recovered the repo on laptop
</commit_message>
<xml_diff>
--- a/3rd-Grade/Sixth-Semester/OST-Networks/pr3.docx
+++ b/3rd-Grade/Sixth-Semester/OST-Networks/pr3.docx
@@ -1,6 +1,6 @@
 
 <file path=word/document.xml><?xml version="1.0" encoding="utf-8"?>
-<w:document xmlns:wpc="http://schemas.microsoft.com/office/word/2010/wordprocessingCanvas" xmlns:cx="http://schemas.microsoft.com/office/drawing/2014/chartex" xmlns:cx1="http://schemas.microsoft.com/office/drawing/2015/9/8/chartex" xmlns:cx2="http://schemas.microsoft.com/office/drawing/2015/10/21/chartex" xmlns:cx3="http://schemas.microsoft.com/office/drawing/2016/5/9/chartex" xmlns:cx4="http://schemas.microsoft.com/office/drawing/2016/5/10/chartex" xmlns:cx5="http://schemas.microsoft.com/office/drawing/2016/5/11/chartex" xmlns:cx6="http://schemas.microsoft.com/office/drawing/2016/5/12/chartex" xmlns:cx7="http://schemas.microsoft.com/office/drawing/2016/5/13/chartex" xmlns:cx8="http://schemas.microsoft.com/office/drawing/2016/5/14/chartex" xmlns:mc="http://schemas.openxmlformats.org/markup-compatibility/2006" xmlns:aink="http://schemas.microsoft.com/office/drawing/2016/ink" xmlns:am3d="http://schemas.microsoft.com/office/drawing/2017/model3d" xmlns:o="urn:schemas-microsoft-com:office:office" xmlns:r="http://schemas.openxmlformats.org/officeDocument/2006/relationships" xmlns:m="http://schemas.openxmlformats.org/officeDocument/2006/math" xmlns:v="urn:schemas-microsoft-com:vml" xmlns:wp14="http://schemas.microsoft.com/office/word/2010/wordprocessingDrawing" xmlns:wp="http://schemas.openxmlformats.org/drawingml/2006/wordprocessingDrawing" xmlns:w10="urn:schemas-microsoft-com:office:word" xmlns:w="http://schemas.openxmlformats.org/wordprocessingml/2006/main" xmlns:w14="http://schemas.microsoft.com/office/word/2010/wordml" xmlns:w15="http://schemas.microsoft.com/office/word/2012/wordml" xmlns:w16cid="http://schemas.microsoft.com/office/word/2016/wordml/cid" xmlns:w16se="http://schemas.microsoft.com/office/word/2015/wordml/symex" xmlns:wpg="http://schemas.microsoft.com/office/word/2010/wordprocessingGroup" xmlns:wpi="http://schemas.microsoft.com/office/word/2010/wordprocessingInk" xmlns:wne="http://schemas.microsoft.com/office/word/2006/wordml" xmlns:wps="http://schemas.microsoft.com/office/word/2010/wordprocessingShape" mc:Ignorable="w14 w15 w16se w16cid wp14">
+<w:document xmlns:wpc="http://schemas.microsoft.com/office/word/2010/wordprocessingCanvas" xmlns:cx="http://schemas.microsoft.com/office/drawing/2014/chartex" xmlns:cx1="http://schemas.microsoft.com/office/drawing/2015/9/8/chartex" xmlns:cx2="http://schemas.microsoft.com/office/drawing/2015/10/21/chartex" xmlns:cx3="http://schemas.microsoft.com/office/drawing/2016/5/9/chartex" xmlns:cx4="http://schemas.microsoft.com/office/drawing/2016/5/10/chartex" xmlns:cx5="http://schemas.microsoft.com/office/drawing/2016/5/11/chartex" xmlns:cx6="http://schemas.microsoft.com/office/drawing/2016/5/12/chartex" xmlns:cx7="http://schemas.microsoft.com/office/drawing/2016/5/13/chartex" xmlns:cx8="http://schemas.microsoft.com/office/drawing/2016/5/14/chartex" xmlns:mc="http://schemas.openxmlformats.org/markup-compatibility/2006" xmlns:aink="http://schemas.microsoft.com/office/drawing/2016/ink" xmlns:am3d="http://schemas.microsoft.com/office/drawing/2017/model3d" xmlns:o="urn:schemas-microsoft-com:office:office" xmlns:r="http://schemas.openxmlformats.org/officeDocument/2006/relationships" xmlns:m="http://schemas.openxmlformats.org/officeDocument/2006/math" xmlns:v="urn:schemas-microsoft-com:vml" xmlns:wp14="http://schemas.microsoft.com/office/word/2010/wordprocessingDrawing" xmlns:wp="http://schemas.openxmlformats.org/drawingml/2006/wordprocessingDrawing" xmlns:w10="urn:schemas-microsoft-com:office:word" xmlns:w="http://schemas.openxmlformats.org/wordprocessingml/2006/main" xmlns:w14="http://schemas.microsoft.com/office/word/2010/wordml" xmlns:w15="http://schemas.microsoft.com/office/word/2012/wordml" xmlns:w16cex="http://schemas.microsoft.com/office/word/2018/wordml/cex" xmlns:w16cid="http://schemas.microsoft.com/office/word/2016/wordml/cid" xmlns:w16="http://schemas.microsoft.com/office/word/2018/wordml" xmlns:w16sdtdh="http://schemas.microsoft.com/office/word/2020/wordml/sdtdatahash" xmlns:w16se="http://schemas.microsoft.com/office/word/2015/wordml/symex" xmlns:wpg="http://schemas.microsoft.com/office/word/2010/wordprocessingGroup" xmlns:wpi="http://schemas.microsoft.com/office/word/2010/wordprocessingInk" xmlns:wne="http://schemas.microsoft.com/office/word/2006/wordml" xmlns:wps="http://schemas.microsoft.com/office/word/2010/wordprocessingShape" mc:Ignorable="w14 w15 w16se w16cid w16 w16cex w16sdtdh wp14">
   <w:body>
     <w:p>
       <w:pPr>
@@ -19,7 +19,7 @@
           <w:sz w:val="24"/>
         </w:rPr>
         <w:drawing>
-          <wp:inline distT="0" distB="0" distL="0" distR="0">
+          <wp:inline distT="0" distB="0" distL="0" distR="0" wp14:anchorId="5586C70E" wp14:editId="2E8F58AD">
             <wp:extent cx="2404778" cy="539591"/>
             <wp:effectExtent l="0" t="0" r="0" b="0"/>
             <wp:docPr id="1" name="image1.png"/>
@@ -120,7 +120,6 @@
         </w:rPr>
         <w:t xml:space="preserve"> </w:t>
       </w:r>
-      <w:proofErr w:type="gramStart"/>
       <w:r>
         <w:rPr>
           <w:rFonts w:ascii="Times New Roman" w:hAnsi="Times New Roman" w:cs="Times New Roman"/>
@@ -139,19 +138,10 @@
       <w:r>
         <w:rPr>
           <w:rFonts w:ascii="Times New Roman" w:hAnsi="Times New Roman" w:cs="Times New Roman"/>
-          <w:spacing w:val="-86"/>
           <w:sz w:val="40"/>
         </w:rPr>
-        <w:t xml:space="preserve"> </w:t>
-      </w:r>
-      <w:r>
-        <w:rPr>
-          <w:rFonts w:ascii="Times New Roman" w:hAnsi="Times New Roman" w:cs="Times New Roman"/>
-          <w:sz w:val="40"/>
-        </w:rPr>
         <w:t>локальными</w:t>
       </w:r>
-      <w:proofErr w:type="gramEnd"/>
       <w:r>
         <w:rPr>
           <w:rFonts w:ascii="Times New Roman" w:hAnsi="Times New Roman" w:cs="Times New Roman"/>
@@ -204,7 +194,7 @@
           <w:sz w:val="24"/>
         </w:rPr>
         <w:drawing>
-          <wp:anchor distT="0" distB="0" distL="0" distR="0" simplePos="0" relativeHeight="251658752" behindDoc="0" locked="0" layoutInCell="1" allowOverlap="1">
+          <wp:anchor distT="0" distB="0" distL="0" distR="0" simplePos="0" relativeHeight="251658752" behindDoc="0" locked="0" layoutInCell="1" allowOverlap="1" wp14:anchorId="4C49B09A" wp14:editId="4208CFEC">
             <wp:simplePos x="0" y="0"/>
             <wp:positionH relativeFrom="page">
               <wp:posOffset>1495425</wp:posOffset>
@@ -1952,7 +1942,6 @@
                 <w:sz w:val="24"/>
               </w:rPr>
             </w:pPr>
-            <w:proofErr w:type="spellStart"/>
             <w:r>
               <w:rPr>
                 <w:rFonts w:ascii="Times New Roman" w:hAnsi="Times New Roman" w:cs="Times New Roman"/>
@@ -1961,7 +1950,6 @@
               </w:rPr>
               <w:t>Management</w:t>
             </w:r>
-            <w:proofErr w:type="spellEnd"/>
           </w:p>
         </w:tc>
         <w:tc>
@@ -2128,7 +2116,6 @@
                 <w:sz w:val="24"/>
               </w:rPr>
             </w:pPr>
-            <w:proofErr w:type="spellStart"/>
             <w:r>
               <w:rPr>
                 <w:rFonts w:ascii="Times New Roman" w:hAnsi="Times New Roman" w:cs="Times New Roman"/>
@@ -2137,7 +2124,6 @@
               </w:rPr>
               <w:t>Sales</w:t>
             </w:r>
-            <w:proofErr w:type="spellEnd"/>
           </w:p>
         </w:tc>
         <w:tc>
@@ -2224,7 +2210,6 @@
                 <w:sz w:val="24"/>
               </w:rPr>
             </w:pPr>
-            <w:proofErr w:type="spellStart"/>
             <w:r>
               <w:rPr>
                 <w:rFonts w:ascii="Times New Roman" w:hAnsi="Times New Roman" w:cs="Times New Roman"/>
@@ -2233,7 +2218,6 @@
               </w:rPr>
               <w:t>Operations</w:t>
             </w:r>
-            <w:proofErr w:type="spellEnd"/>
           </w:p>
         </w:tc>
         <w:tc>
@@ -3070,43 +3054,7 @@
           <w:b w:val="0"/>
           <w:sz w:val="24"/>
         </w:rPr>
-        <w:t>1 Маршрутизатор (</w:t>
-      </w:r>
-      <w:proofErr w:type="spellStart"/>
-      <w:r>
-        <w:rPr>
-          <w:rFonts w:ascii="Times New Roman" w:hAnsi="Times New Roman" w:cs="Times New Roman"/>
-          <w:b w:val="0"/>
-          <w:sz w:val="24"/>
-        </w:rPr>
-        <w:t>Cisco</w:t>
-      </w:r>
-      <w:proofErr w:type="spellEnd"/>
-      <w:r>
-        <w:rPr>
-          <w:rFonts w:ascii="Times New Roman" w:hAnsi="Times New Roman" w:cs="Times New Roman"/>
-          <w:b w:val="0"/>
-          <w:sz w:val="24"/>
-        </w:rPr>
-        <w:t xml:space="preserve"> 4221 с универсальным образом </w:t>
-      </w:r>
-      <w:proofErr w:type="spellStart"/>
-      <w:r>
-        <w:rPr>
-          <w:rFonts w:ascii="Times New Roman" w:hAnsi="Times New Roman" w:cs="Times New Roman"/>
-          <w:b w:val="0"/>
-          <w:sz w:val="24"/>
-        </w:rPr>
-        <w:t>Cisco</w:t>
-      </w:r>
-      <w:proofErr w:type="spellEnd"/>
-      <w:r>
-        <w:rPr>
-          <w:rFonts w:ascii="Times New Roman" w:hAnsi="Times New Roman" w:cs="Times New Roman"/>
-          <w:b w:val="0"/>
-          <w:sz w:val="24"/>
-        </w:rPr>
-        <w:t xml:space="preserve"> IOS XE версии 16.9.4 или аналогичным)</w:t>
+        <w:t>1 Маршрутизатор (Cisco 4221 с универсальным образом Cisco IOS XE версии 16.9.4 или аналогичным)</w:t>
       </w:r>
     </w:p>
     <w:p>
@@ -3130,43 +3078,7 @@
           <w:b w:val="0"/>
           <w:sz w:val="24"/>
         </w:rPr>
-        <w:t>2 коммутатора (</w:t>
-      </w:r>
-      <w:proofErr w:type="spellStart"/>
-      <w:r>
-        <w:rPr>
-          <w:rFonts w:ascii="Times New Roman" w:hAnsi="Times New Roman" w:cs="Times New Roman"/>
-          <w:b w:val="0"/>
-          <w:sz w:val="24"/>
-        </w:rPr>
-        <w:t>Cisco</w:t>
-      </w:r>
-      <w:proofErr w:type="spellEnd"/>
-      <w:r>
-        <w:rPr>
-          <w:rFonts w:ascii="Times New Roman" w:hAnsi="Times New Roman" w:cs="Times New Roman"/>
-          <w:b w:val="0"/>
-          <w:sz w:val="24"/>
-        </w:rPr>
-        <w:t xml:space="preserve"> 2960 с операционной системой </w:t>
-      </w:r>
-      <w:proofErr w:type="spellStart"/>
-      <w:r>
-        <w:rPr>
-          <w:rFonts w:ascii="Times New Roman" w:hAnsi="Times New Roman" w:cs="Times New Roman"/>
-          <w:b w:val="0"/>
-          <w:sz w:val="24"/>
-        </w:rPr>
-        <w:t>Cisco</w:t>
-      </w:r>
-      <w:proofErr w:type="spellEnd"/>
-      <w:r>
-        <w:rPr>
-          <w:rFonts w:ascii="Times New Roman" w:hAnsi="Times New Roman" w:cs="Times New Roman"/>
-          <w:b w:val="0"/>
-          <w:sz w:val="24"/>
-        </w:rPr>
-        <w:t xml:space="preserve"> IOS 15.2(2) (образ lanbasek9) или аналогичная модель)</w:t>
+        <w:t>2 коммутатора (Cisco 2960 с операционной системой Cisco IOS 15.2(2) (образ lanbasek9) или аналогичная модель)</w:t>
       </w:r>
     </w:p>
     <w:p>
@@ -3190,25 +3102,7 @@
           <w:b w:val="0"/>
           <w:sz w:val="24"/>
         </w:rPr>
-        <w:t xml:space="preserve">2 ПК (ОС </w:t>
-      </w:r>
-      <w:proofErr w:type="spellStart"/>
-      <w:r>
-        <w:rPr>
-          <w:rFonts w:ascii="Times New Roman" w:hAnsi="Times New Roman" w:cs="Times New Roman"/>
-          <w:b w:val="0"/>
-          <w:sz w:val="24"/>
-        </w:rPr>
-        <w:t>Windows</w:t>
-      </w:r>
-      <w:proofErr w:type="spellEnd"/>
-      <w:r>
-        <w:rPr>
-          <w:rFonts w:ascii="Times New Roman" w:hAnsi="Times New Roman" w:cs="Times New Roman"/>
-          <w:b w:val="0"/>
-          <w:sz w:val="24"/>
-        </w:rPr>
-        <w:t xml:space="preserve"> с программой эмуляции терминалов, такой как </w:t>
+        <w:t xml:space="preserve">2 ПК (ОС Windows с программой эмуляции терминалов, такой как </w:t>
       </w:r>
       <w:proofErr w:type="spellStart"/>
       <w:r>
@@ -3268,25 +3162,7 @@
           <w:b w:val="0"/>
           <w:sz w:val="24"/>
         </w:rPr>
-        <w:t xml:space="preserve">Консольные кабели для настройки устройств </w:t>
-      </w:r>
-      <w:proofErr w:type="spellStart"/>
-      <w:r>
-        <w:rPr>
-          <w:rFonts w:ascii="Times New Roman" w:hAnsi="Times New Roman" w:cs="Times New Roman"/>
-          <w:b w:val="0"/>
-          <w:sz w:val="24"/>
-        </w:rPr>
-        <w:t>Cisco</w:t>
-      </w:r>
-      <w:proofErr w:type="spellEnd"/>
-      <w:r>
-        <w:rPr>
-          <w:rFonts w:ascii="Times New Roman" w:hAnsi="Times New Roman" w:cs="Times New Roman"/>
-          <w:b w:val="0"/>
-          <w:sz w:val="24"/>
-        </w:rPr>
-        <w:t xml:space="preserve"> IOS через консольные порты.</w:t>
+        <w:t>Консольные кабели для настройки устройств Cisco IOS через консольные порты.</w:t>
       </w:r>
     </w:p>
     <w:p>
@@ -3310,25 +3186,7 @@
           <w:b w:val="0"/>
           <w:sz w:val="24"/>
         </w:rPr>
-        <w:t xml:space="preserve">Кабели </w:t>
-      </w:r>
-      <w:proofErr w:type="spellStart"/>
-      <w:r>
-        <w:rPr>
-          <w:rFonts w:ascii="Times New Roman" w:hAnsi="Times New Roman" w:cs="Times New Roman"/>
-          <w:b w:val="0"/>
-          <w:sz w:val="24"/>
-        </w:rPr>
-        <w:t>Ethernet</w:t>
-      </w:r>
-      <w:proofErr w:type="spellEnd"/>
-      <w:r>
-        <w:rPr>
-          <w:rFonts w:ascii="Times New Roman" w:hAnsi="Times New Roman" w:cs="Times New Roman"/>
-          <w:b w:val="0"/>
-          <w:sz w:val="24"/>
-        </w:rPr>
-        <w:t>, расположенные в соответствии с топологией</w:t>
+        <w:t>Кабели Ethernet, расположенные в соответствии с топологией</w:t>
       </w:r>
     </w:p>
     <w:p>
@@ -3649,11 +3507,12 @@
       <w:r>
         <w:rPr>
           <w:rFonts w:ascii="Times New Roman" w:hAnsi="Times New Roman" w:cs="Times New Roman"/>
+          <w:noProof/>
           <w:sz w:val="24"/>
         </w:rPr>
         <w:lastRenderedPageBreak/>
         <w:drawing>
-          <wp:inline distT="0" distB="0" distL="0" distR="0" wp14:anchorId="3B7B7403" wp14:editId="24A0EB67">
+          <wp:inline distT="0" distB="0" distL="0" distR="0" wp14:anchorId="671D719D" wp14:editId="6F9C8EEA">
             <wp:extent cx="6125430" cy="3496163"/>
             <wp:effectExtent l="19050" t="19050" r="27940" b="28575"/>
             <wp:docPr id="2" name="Рисунок 2"/>
@@ -5084,9 +4943,16 @@
           <w:rFonts w:ascii="Times New Roman" w:eastAsia="Times New Roman" w:hAnsi="Times New Roman" w:cs="Times New Roman"/>
           <w:sz w:val="24"/>
           <w:szCs w:val="24"/>
-          <w:lang w:val="en-US"/>
-        </w:rPr>
-      </w:pPr>
+        </w:rPr>
+      </w:pPr>
+      <w:r>
+        <w:rPr>
+          <w:rFonts w:ascii="Times New Roman" w:eastAsia="Times New Roman" w:hAnsi="Times New Roman" w:cs="Times New Roman"/>
+          <w:sz w:val="24"/>
+          <w:szCs w:val="24"/>
+        </w:rPr>
+        <w:t>[</w:t>
+      </w:r>
       <w:r>
         <w:rPr>
           <w:rFonts w:ascii="Times New Roman" w:eastAsia="Times New Roman" w:hAnsi="Times New Roman" w:cs="Times New Roman"/>
@@ -5094,7 +4960,15 @@
           <w:szCs w:val="24"/>
           <w:lang w:val="en-US"/>
         </w:rPr>
-        <w:t>[OK]</w:t>
+        <w:t>OK</w:t>
+      </w:r>
+      <w:r>
+        <w:rPr>
+          <w:rFonts w:ascii="Times New Roman" w:eastAsia="Times New Roman" w:hAnsi="Times New Roman" w:cs="Times New Roman"/>
+          <w:sz w:val="24"/>
+          <w:szCs w:val="24"/>
+        </w:rPr>
+        <w:t>]</w:t>
       </w:r>
     </w:p>
     <w:p>
@@ -5105,7 +4979,6 @@
           <w:rFonts w:ascii="Times New Roman" w:hAnsi="Times New Roman" w:cs="Times New Roman"/>
           <w:sz w:val="24"/>
           <w:szCs w:val="22"/>
-          <w:lang w:val="en-US"/>
         </w:rPr>
       </w:pPr>
       <w:r>
@@ -5115,7 +4988,34 @@
           <w:szCs w:val="24"/>
           <w:lang w:val="en-US"/>
         </w:rPr>
-        <w:t>R1_Moskovka#</w:t>
+        <w:t>R</w:t>
+      </w:r>
+      <w:r>
+        <w:rPr>
+          <w:rFonts w:ascii="Times New Roman" w:eastAsia="Times New Roman" w:hAnsi="Times New Roman" w:cs="Times New Roman"/>
+          <w:sz w:val="24"/>
+          <w:szCs w:val="24"/>
+        </w:rPr>
+        <w:t>1_</w:t>
+      </w:r>
+      <w:proofErr w:type="spellStart"/>
+      <w:r>
+        <w:rPr>
+          <w:rFonts w:ascii="Times New Roman" w:eastAsia="Times New Roman" w:hAnsi="Times New Roman" w:cs="Times New Roman"/>
+          <w:sz w:val="24"/>
+          <w:szCs w:val="24"/>
+          <w:lang w:val="en-US"/>
+        </w:rPr>
+        <w:t>Moskovka</w:t>
+      </w:r>
+      <w:proofErr w:type="spellEnd"/>
+      <w:r>
+        <w:rPr>
+          <w:rFonts w:ascii="Times New Roman" w:eastAsia="Times New Roman" w:hAnsi="Times New Roman" w:cs="Times New Roman"/>
+          <w:sz w:val="24"/>
+          <w:szCs w:val="24"/>
+        </w:rPr>
+        <w:t>#</w:t>
       </w:r>
     </w:p>
     <w:p>
@@ -5126,7 +5026,6 @@
         <w:rPr>
           <w:rFonts w:ascii="Times New Roman" w:hAnsi="Times New Roman" w:cs="Times New Roman"/>
           <w:sz w:val="36"/>
-          <w:lang w:val="en-US"/>
         </w:rPr>
       </w:pPr>
     </w:p>
@@ -5845,8 +5744,14 @@
       <w:pPr>
         <w:pStyle w:val="a3"/>
         <w:ind w:left="567"/>
-      </w:pPr>
-      <w:r>
+        <w:rPr>
+          <w:lang w:val="en-US"/>
+        </w:rPr>
+      </w:pPr>
+      <w:r>
+        <w:rPr>
+          <w:lang w:val="en-US"/>
+        </w:rPr>
         <w:t>S1#</w:t>
       </w:r>
     </w:p>
@@ -6532,11 +6437,12 @@
       <w:r>
         <w:rPr>
           <w:rFonts w:ascii="Times New Roman" w:hAnsi="Times New Roman" w:cs="Times New Roman"/>
+          <w:noProof/>
           <w:sz w:val="24"/>
           <w:szCs w:val="22"/>
         </w:rPr>
         <w:drawing>
-          <wp:inline distT="0" distB="0" distL="0" distR="0" wp14:anchorId="028FB211" wp14:editId="6FD14E08">
+          <wp:inline distT="0" distB="0" distL="0" distR="0" wp14:anchorId="6423A303" wp14:editId="46319B9B">
             <wp:extent cx="6076950" cy="4826584"/>
             <wp:effectExtent l="0" t="0" r="0" b="0"/>
             <wp:docPr id="5" name="Рисунок 5"/>
@@ -6586,11 +6492,12 @@
       <w:r>
         <w:rPr>
           <w:rFonts w:ascii="Times New Roman" w:hAnsi="Times New Roman" w:cs="Times New Roman"/>
+          <w:noProof/>
           <w:sz w:val="24"/>
         </w:rPr>
         <w:lastRenderedPageBreak/>
         <w:drawing>
-          <wp:inline distT="0" distB="0" distL="0" distR="0" wp14:anchorId="09A50C48" wp14:editId="7E044E0D">
+          <wp:inline distT="0" distB="0" distL="0" distR="0" wp14:anchorId="782B6A43" wp14:editId="34988E31">
             <wp:extent cx="6172200" cy="4955522"/>
             <wp:effectExtent l="19050" t="19050" r="19050" b="17145"/>
             <wp:docPr id="4" name="Рисунок 4"/>
@@ -6837,8 +6744,6 @@
         </w:rPr>
         <w:t xml:space="preserve"> коммутаторами</w:t>
       </w:r>
-      <w:bookmarkStart w:id="0" w:name="_GoBack"/>
-      <w:bookmarkEnd w:id="0"/>
     </w:p>
     <w:p>
       <w:pPr>
@@ -8793,25 +8698,7 @@
           <w:sz w:val="24"/>
           <w:szCs w:val="22"/>
         </w:rPr>
-        <w:t>-a-</w:t>
-      </w:r>
-      <w:proofErr w:type="spellStart"/>
-      <w:r>
-        <w:rPr>
-          <w:rFonts w:ascii="Times New Roman" w:hAnsi="Times New Roman" w:cs="Times New Roman"/>
-          <w:sz w:val="24"/>
-          <w:szCs w:val="22"/>
-        </w:rPr>
-        <w:t>Stick</w:t>
-      </w:r>
-      <w:proofErr w:type="spellEnd"/>
-      <w:r>
-        <w:rPr>
-          <w:rFonts w:ascii="Times New Roman" w:hAnsi="Times New Roman" w:cs="Times New Roman"/>
-          <w:sz w:val="24"/>
-          <w:szCs w:val="22"/>
-        </w:rPr>
-        <w:t>. В чем заключается недостаток устаревшего метода маршрутизации между сетями VLAN?</w:t>
+        <w:t>-a-Stick. В чем заключается недостаток устаревшего метода маршрутизации между сетями VLAN?</w:t>
       </w:r>
     </w:p>
     <w:p>
@@ -8869,7 +8756,7 @@
           <w:sz w:val="24"/>
           <w:szCs w:val="22"/>
         </w:rPr>
-        <w:t>-a-</w:t>
+        <w:t xml:space="preserve">-a-Stick. В чем заключается недостаток метода маршрутизации </w:t>
       </w:r>
       <w:proofErr w:type="spellStart"/>
       <w:r>
@@ -8878,7 +8765,7 @@
           <w:sz w:val="24"/>
           <w:szCs w:val="22"/>
         </w:rPr>
-        <w:t>Stick</w:t>
+        <w:t>Router</w:t>
       </w:r>
       <w:proofErr w:type="spellEnd"/>
       <w:r>
@@ -8887,7 +8774,7 @@
           <w:sz w:val="24"/>
           <w:szCs w:val="22"/>
         </w:rPr>
-        <w:t xml:space="preserve">. В чем заключается недостаток метода маршрутизации </w:t>
+        <w:t>-</w:t>
       </w:r>
       <w:proofErr w:type="spellStart"/>
       <w:r>
@@ -8896,7 +8783,7 @@
           <w:sz w:val="24"/>
           <w:szCs w:val="22"/>
         </w:rPr>
-        <w:t>Router</w:t>
+        <w:t>on</w:t>
       </w:r>
       <w:proofErr w:type="spellEnd"/>
       <w:r>
@@ -8905,43 +8792,7 @@
           <w:sz w:val="24"/>
           <w:szCs w:val="22"/>
         </w:rPr>
-        <w:t>-</w:t>
-      </w:r>
-      <w:proofErr w:type="spellStart"/>
-      <w:r>
-        <w:rPr>
-          <w:rFonts w:ascii="Times New Roman" w:hAnsi="Times New Roman" w:cs="Times New Roman"/>
-          <w:sz w:val="24"/>
-          <w:szCs w:val="22"/>
-        </w:rPr>
-        <w:t>on</w:t>
-      </w:r>
-      <w:proofErr w:type="spellEnd"/>
-      <w:r>
-        <w:rPr>
-          <w:rFonts w:ascii="Times New Roman" w:hAnsi="Times New Roman" w:cs="Times New Roman"/>
-          <w:sz w:val="24"/>
-          <w:szCs w:val="22"/>
-        </w:rPr>
-        <w:t>-a-</w:t>
-      </w:r>
-      <w:proofErr w:type="spellStart"/>
-      <w:r>
-        <w:rPr>
-          <w:rFonts w:ascii="Times New Roman" w:hAnsi="Times New Roman" w:cs="Times New Roman"/>
-          <w:sz w:val="24"/>
-          <w:szCs w:val="22"/>
-        </w:rPr>
-        <w:t>Stick</w:t>
-      </w:r>
-      <w:proofErr w:type="spellEnd"/>
-      <w:r>
-        <w:rPr>
-          <w:rFonts w:ascii="Times New Roman" w:hAnsi="Times New Roman" w:cs="Times New Roman"/>
-          <w:sz w:val="24"/>
-          <w:szCs w:val="22"/>
-        </w:rPr>
-        <w:t>?</w:t>
+        <w:t>-a-Stick?</w:t>
       </w:r>
     </w:p>
     <w:p>
@@ -9083,25 +8934,7 @@
           <w:sz w:val="24"/>
           <w:szCs w:val="22"/>
         </w:rPr>
-        <w:t>-a-</w:t>
-      </w:r>
-      <w:proofErr w:type="spellStart"/>
-      <w:r>
-        <w:rPr>
-          <w:rFonts w:ascii="Times New Roman" w:hAnsi="Times New Roman" w:cs="Times New Roman"/>
-          <w:sz w:val="24"/>
-          <w:szCs w:val="22"/>
-        </w:rPr>
-        <w:t>Stick</w:t>
-      </w:r>
-      <w:proofErr w:type="spellEnd"/>
-      <w:r>
-        <w:rPr>
-          <w:rFonts w:ascii="Times New Roman" w:hAnsi="Times New Roman" w:cs="Times New Roman"/>
-          <w:sz w:val="24"/>
-          <w:szCs w:val="22"/>
-        </w:rPr>
-        <w:t>?</w:t>
+        <w:t>-a-Stick?</w:t>
       </w:r>
     </w:p>
     <w:p>
@@ -9159,25 +8992,7 @@
           <w:sz w:val="24"/>
           <w:szCs w:val="22"/>
         </w:rPr>
-        <w:t>-a-</w:t>
-      </w:r>
-      <w:proofErr w:type="spellStart"/>
-      <w:r>
-        <w:rPr>
-          <w:rFonts w:ascii="Times New Roman" w:hAnsi="Times New Roman" w:cs="Times New Roman"/>
-          <w:sz w:val="24"/>
-          <w:szCs w:val="22"/>
-        </w:rPr>
-        <w:t>Stick</w:t>
-      </w:r>
-      <w:proofErr w:type="spellEnd"/>
-      <w:r>
-        <w:rPr>
-          <w:rFonts w:ascii="Times New Roman" w:hAnsi="Times New Roman" w:cs="Times New Roman"/>
-          <w:sz w:val="24"/>
-          <w:szCs w:val="22"/>
-        </w:rPr>
-        <w:t>?</w:t>
+        <w:t>-a-Stick?</w:t>
       </w:r>
     </w:p>
     <w:sectPr>
@@ -9192,7 +9007,7 @@
 </file>
 
 <file path=word/endnotes.xml><?xml version="1.0" encoding="utf-8"?>
-<w:endnotes xmlns:wpc="http://schemas.microsoft.com/office/word/2010/wordprocessingCanvas" xmlns:cx="http://schemas.microsoft.com/office/drawing/2014/chartex" xmlns:cx1="http://schemas.microsoft.com/office/drawing/2015/9/8/chartex" xmlns:cx2="http://schemas.microsoft.com/office/drawing/2015/10/21/chartex" xmlns:cx3="http://schemas.microsoft.com/office/drawing/2016/5/9/chartex" xmlns:cx4="http://schemas.microsoft.com/office/drawing/2016/5/10/chartex" xmlns:cx5="http://schemas.microsoft.com/office/drawing/2016/5/11/chartex" xmlns:cx6="http://schemas.microsoft.com/office/drawing/2016/5/12/chartex" xmlns:cx7="http://schemas.microsoft.com/office/drawing/2016/5/13/chartex" xmlns:cx8="http://schemas.microsoft.com/office/drawing/2016/5/14/chartex" xmlns:mc="http://schemas.openxmlformats.org/markup-compatibility/2006" xmlns:aink="http://schemas.microsoft.com/office/drawing/2016/ink" xmlns:am3d="http://schemas.microsoft.com/office/drawing/2017/model3d" xmlns:o="urn:schemas-microsoft-com:office:office" xmlns:r="http://schemas.openxmlformats.org/officeDocument/2006/relationships" xmlns:m="http://schemas.openxmlformats.org/officeDocument/2006/math" xmlns:v="urn:schemas-microsoft-com:vml" xmlns:wp14="http://schemas.microsoft.com/office/word/2010/wordprocessingDrawing" xmlns:wp="http://schemas.openxmlformats.org/drawingml/2006/wordprocessingDrawing" xmlns:w10="urn:schemas-microsoft-com:office:word" xmlns:w="http://schemas.openxmlformats.org/wordprocessingml/2006/main" xmlns:w14="http://schemas.microsoft.com/office/word/2010/wordml" xmlns:w15="http://schemas.microsoft.com/office/word/2012/wordml" xmlns:w16cid="http://schemas.microsoft.com/office/word/2016/wordml/cid" xmlns:w16se="http://schemas.microsoft.com/office/word/2015/wordml/symex" xmlns:wpg="http://schemas.microsoft.com/office/word/2010/wordprocessingGroup" xmlns:wpi="http://schemas.microsoft.com/office/word/2010/wordprocessingInk" xmlns:wne="http://schemas.microsoft.com/office/word/2006/wordml" xmlns:wps="http://schemas.microsoft.com/office/word/2010/wordprocessingShape" mc:Ignorable="w14 w15 w16se w16cid wp14">
+<w:endnotes xmlns:wpc="http://schemas.microsoft.com/office/word/2010/wordprocessingCanvas" xmlns:cx="http://schemas.microsoft.com/office/drawing/2014/chartex" xmlns:cx1="http://schemas.microsoft.com/office/drawing/2015/9/8/chartex" xmlns:cx2="http://schemas.microsoft.com/office/drawing/2015/10/21/chartex" xmlns:cx3="http://schemas.microsoft.com/office/drawing/2016/5/9/chartex" xmlns:cx4="http://schemas.microsoft.com/office/drawing/2016/5/10/chartex" xmlns:cx5="http://schemas.microsoft.com/office/drawing/2016/5/11/chartex" xmlns:cx6="http://schemas.microsoft.com/office/drawing/2016/5/12/chartex" xmlns:cx7="http://schemas.microsoft.com/office/drawing/2016/5/13/chartex" xmlns:cx8="http://schemas.microsoft.com/office/drawing/2016/5/14/chartex" xmlns:mc="http://schemas.openxmlformats.org/markup-compatibility/2006" xmlns:aink="http://schemas.microsoft.com/office/drawing/2016/ink" xmlns:am3d="http://schemas.microsoft.com/office/drawing/2017/model3d" xmlns:o="urn:schemas-microsoft-com:office:office" xmlns:r="http://schemas.openxmlformats.org/officeDocument/2006/relationships" xmlns:m="http://schemas.openxmlformats.org/officeDocument/2006/math" xmlns:v="urn:schemas-microsoft-com:vml" xmlns:wp14="http://schemas.microsoft.com/office/word/2010/wordprocessingDrawing" xmlns:wp="http://schemas.openxmlformats.org/drawingml/2006/wordprocessingDrawing" xmlns:w10="urn:schemas-microsoft-com:office:word" xmlns:w="http://schemas.openxmlformats.org/wordprocessingml/2006/main" xmlns:w14="http://schemas.microsoft.com/office/word/2010/wordml" xmlns:w15="http://schemas.microsoft.com/office/word/2012/wordml" xmlns:w16cex="http://schemas.microsoft.com/office/word/2018/wordml/cex" xmlns:w16cid="http://schemas.microsoft.com/office/word/2016/wordml/cid" xmlns:w16="http://schemas.microsoft.com/office/word/2018/wordml" xmlns:w16sdtdh="http://schemas.microsoft.com/office/word/2020/wordml/sdtdatahash" xmlns:w16se="http://schemas.microsoft.com/office/word/2015/wordml/symex" xmlns:wpg="http://schemas.microsoft.com/office/word/2010/wordprocessingGroup" xmlns:wpi="http://schemas.microsoft.com/office/word/2010/wordprocessingInk" xmlns:wne="http://schemas.microsoft.com/office/word/2006/wordml" xmlns:wps="http://schemas.microsoft.com/office/word/2010/wordprocessingShape" mc:Ignorable="w14 w15 w16se w16cid w16 w16cex w16sdtdh wp14">
   <w:endnote w:type="separator" w:id="-1">
     <w:p>
       <w:r>
@@ -9211,7 +9026,7 @@
 </file>
 
 <file path=word/footer1.xml><?xml version="1.0" encoding="utf-8"?>
-<w:ftr xmlns:wpc="http://schemas.microsoft.com/office/word/2010/wordprocessingCanvas" xmlns:cx="http://schemas.microsoft.com/office/drawing/2014/chartex" xmlns:cx1="http://schemas.microsoft.com/office/drawing/2015/9/8/chartex" xmlns:cx2="http://schemas.microsoft.com/office/drawing/2015/10/21/chartex" xmlns:cx3="http://schemas.microsoft.com/office/drawing/2016/5/9/chartex" xmlns:cx4="http://schemas.microsoft.com/office/drawing/2016/5/10/chartex" xmlns:cx5="http://schemas.microsoft.com/office/drawing/2016/5/11/chartex" xmlns:cx6="http://schemas.microsoft.com/office/drawing/2016/5/12/chartex" xmlns:cx7="http://schemas.microsoft.com/office/drawing/2016/5/13/chartex" xmlns:cx8="http://schemas.microsoft.com/office/drawing/2016/5/14/chartex" xmlns:mc="http://schemas.openxmlformats.org/markup-compatibility/2006" xmlns:aink="http://schemas.microsoft.com/office/drawing/2016/ink" xmlns:am3d="http://schemas.microsoft.com/office/drawing/2017/model3d" xmlns:o="urn:schemas-microsoft-com:office:office" xmlns:r="http://schemas.openxmlformats.org/officeDocument/2006/relationships" xmlns:m="http://schemas.openxmlformats.org/officeDocument/2006/math" xmlns:v="urn:schemas-microsoft-com:vml" xmlns:wp14="http://schemas.microsoft.com/office/word/2010/wordprocessingDrawing" xmlns:wp="http://schemas.openxmlformats.org/drawingml/2006/wordprocessingDrawing" xmlns:w10="urn:schemas-microsoft-com:office:word" xmlns:w="http://schemas.openxmlformats.org/wordprocessingml/2006/main" xmlns:w14="http://schemas.microsoft.com/office/word/2010/wordml" xmlns:w15="http://schemas.microsoft.com/office/word/2012/wordml" xmlns:w16cid="http://schemas.microsoft.com/office/word/2016/wordml/cid" xmlns:w16se="http://schemas.microsoft.com/office/word/2015/wordml/symex" xmlns:wpg="http://schemas.microsoft.com/office/word/2010/wordprocessingGroup" xmlns:wpi="http://schemas.microsoft.com/office/word/2010/wordprocessingInk" xmlns:wne="http://schemas.microsoft.com/office/word/2006/wordml" xmlns:wps="http://schemas.microsoft.com/office/word/2010/wordprocessingShape" mc:Ignorable="w14 w15 w16se w16cid wp14">
+<w:ftr xmlns:wpc="http://schemas.microsoft.com/office/word/2010/wordprocessingCanvas" xmlns:cx="http://schemas.microsoft.com/office/drawing/2014/chartex" xmlns:cx1="http://schemas.microsoft.com/office/drawing/2015/9/8/chartex" xmlns:cx2="http://schemas.microsoft.com/office/drawing/2015/10/21/chartex" xmlns:cx3="http://schemas.microsoft.com/office/drawing/2016/5/9/chartex" xmlns:cx4="http://schemas.microsoft.com/office/drawing/2016/5/10/chartex" xmlns:cx5="http://schemas.microsoft.com/office/drawing/2016/5/11/chartex" xmlns:cx6="http://schemas.microsoft.com/office/drawing/2016/5/12/chartex" xmlns:cx7="http://schemas.microsoft.com/office/drawing/2016/5/13/chartex" xmlns:cx8="http://schemas.microsoft.com/office/drawing/2016/5/14/chartex" xmlns:mc="http://schemas.openxmlformats.org/markup-compatibility/2006" xmlns:aink="http://schemas.microsoft.com/office/drawing/2016/ink" xmlns:am3d="http://schemas.microsoft.com/office/drawing/2017/model3d" xmlns:o="urn:schemas-microsoft-com:office:office" xmlns:r="http://schemas.openxmlformats.org/officeDocument/2006/relationships" xmlns:m="http://schemas.openxmlformats.org/officeDocument/2006/math" xmlns:v="urn:schemas-microsoft-com:vml" xmlns:wp14="http://schemas.microsoft.com/office/word/2010/wordprocessingDrawing" xmlns:wp="http://schemas.openxmlformats.org/drawingml/2006/wordprocessingDrawing" xmlns:w10="urn:schemas-microsoft-com:office:word" xmlns:w="http://schemas.openxmlformats.org/wordprocessingml/2006/main" xmlns:w14="http://schemas.microsoft.com/office/word/2010/wordml" xmlns:w15="http://schemas.microsoft.com/office/word/2012/wordml" xmlns:w16cex="http://schemas.microsoft.com/office/word/2018/wordml/cex" xmlns:w16cid="http://schemas.microsoft.com/office/word/2016/wordml/cid" xmlns:w16="http://schemas.microsoft.com/office/word/2018/wordml" xmlns:w16sdtdh="http://schemas.microsoft.com/office/word/2020/wordml/sdtdatahash" xmlns:w16se="http://schemas.microsoft.com/office/word/2015/wordml/symex" xmlns:wpg="http://schemas.microsoft.com/office/word/2010/wordprocessingGroup" xmlns:wpi="http://schemas.microsoft.com/office/word/2010/wordprocessingInk" xmlns:wne="http://schemas.microsoft.com/office/word/2006/wordml" xmlns:wps="http://schemas.microsoft.com/office/word/2010/wordprocessingShape" mc:Ignorable="w14 w15 w16se w16cid w16 w16cex w16sdtdh wp14">
   <w:p>
     <w:pPr>
       <w:pStyle w:val="a3"/>
@@ -9219,12 +9034,12 @@
       <w:ind w:left="0"/>
     </w:pPr>
     <w:r>
-      <w:pict>
+      <w:pict w14:anchorId="514D986C">
         <v:shapetype id="_x0000_t202" coordsize="21600,21600" o:spt="202" path="m,l,21600r21600,l21600,xe">
           <v:stroke joinstyle="miter"/>
           <v:path gradientshapeok="t" o:connecttype="rect"/>
         </v:shapetype>
-        <v:shape id="_x0000_s2050" type="#_x0000_t202" style="position:absolute;margin-left:53pt;margin-top:735.95pt;width:438.3pt;height:21.2pt;z-index:-15960064;mso-position-horizontal-relative:page;mso-position-vertical-relative:page" filled="f" stroked="f">
+        <v:shape id="_x0000_s1026" type="#_x0000_t202" style="position:absolute;margin-left:53pt;margin-top:735.95pt;width:438.3pt;height:21.2pt;z-index:-15960064;mso-position-horizontal-relative:page;mso-position-vertical-relative:page" filled="f" stroked="f">
           <v:textbox inset="0,0,0,0">
             <w:txbxContent>
               <w:p>
@@ -9388,7 +9203,6 @@
                   </w:rPr>
                   <w:t xml:space="preserve"> </w:t>
                 </w:r>
-                <w:proofErr w:type="spellStart"/>
                 <w:r>
                   <w:rPr>
                     <w:spacing w:val="-1"/>
@@ -9400,14 +9214,7 @@
                   <w:rPr>
                     <w:sz w:val="16"/>
                   </w:rPr>
-                  <w:t>co</w:t>
-                </w:r>
-                <w:proofErr w:type="spellEnd"/>
-                <w:r>
-                  <w:rPr>
-                    <w:sz w:val="16"/>
-                  </w:rPr>
-                  <w:t xml:space="preserve"> </w:t>
+                  <w:t xml:space="preserve">co </w:t>
                 </w:r>
                 <w:r>
                   <w:rPr>
@@ -9847,7 +9654,6 @@
                   </w:rPr>
                   <w:t xml:space="preserve"> </w:t>
                 </w:r>
-                <w:proofErr w:type="spellStart"/>
                 <w:r>
                   <w:rPr>
                     <w:spacing w:val="-1"/>
@@ -9861,7 +9667,6 @@
                   </w:rPr>
                   <w:t>co</w:t>
                 </w:r>
-                <w:proofErr w:type="spellEnd"/>
               </w:p>
               <w:p>
                 <w:pPr>
@@ -9888,8 +9693,8 @@
       </w:pict>
     </w:r>
     <w:r>
-      <w:pict>
-        <v:shape id="_x0000_s2049" type="#_x0000_t202" style="position:absolute;margin-left:509.2pt;margin-top:736.8pt;width:49.95pt;height:11pt;z-index:-15959552;mso-position-horizontal-relative:page;mso-position-vertical-relative:page" filled="f" stroked="f">
+      <w:pict w14:anchorId="28DD5156">
+        <v:shape id="_x0000_s1025" type="#_x0000_t202" style="position:absolute;margin-left:509.2pt;margin-top:736.8pt;width:49.95pt;height:11pt;z-index:-15959552;mso-position-horizontal-relative:page;mso-position-vertical-relative:page" filled="f" stroked="f">
           <v:textbox inset="0,0,0,0">
             <w:txbxContent>
               <w:p>
@@ -9957,7 +9762,7 @@
 </file>
 
 <file path=word/footnotes.xml><?xml version="1.0" encoding="utf-8"?>
-<w:footnotes xmlns:wpc="http://schemas.microsoft.com/office/word/2010/wordprocessingCanvas" xmlns:cx="http://schemas.microsoft.com/office/drawing/2014/chartex" xmlns:cx1="http://schemas.microsoft.com/office/drawing/2015/9/8/chartex" xmlns:cx2="http://schemas.microsoft.com/office/drawing/2015/10/21/chartex" xmlns:cx3="http://schemas.microsoft.com/office/drawing/2016/5/9/chartex" xmlns:cx4="http://schemas.microsoft.com/office/drawing/2016/5/10/chartex" xmlns:cx5="http://schemas.microsoft.com/office/drawing/2016/5/11/chartex" xmlns:cx6="http://schemas.microsoft.com/office/drawing/2016/5/12/chartex" xmlns:cx7="http://schemas.microsoft.com/office/drawing/2016/5/13/chartex" xmlns:cx8="http://schemas.microsoft.com/office/drawing/2016/5/14/chartex" xmlns:mc="http://schemas.openxmlformats.org/markup-compatibility/2006" xmlns:aink="http://schemas.microsoft.com/office/drawing/2016/ink" xmlns:am3d="http://schemas.microsoft.com/office/drawing/2017/model3d" xmlns:o="urn:schemas-microsoft-com:office:office" xmlns:r="http://schemas.openxmlformats.org/officeDocument/2006/relationships" xmlns:m="http://schemas.openxmlformats.org/officeDocument/2006/math" xmlns:v="urn:schemas-microsoft-com:vml" xmlns:wp14="http://schemas.microsoft.com/office/word/2010/wordprocessingDrawing" xmlns:wp="http://schemas.openxmlformats.org/drawingml/2006/wordprocessingDrawing" xmlns:w10="urn:schemas-microsoft-com:office:word" xmlns:w="http://schemas.openxmlformats.org/wordprocessingml/2006/main" xmlns:w14="http://schemas.microsoft.com/office/word/2010/wordml" xmlns:w15="http://schemas.microsoft.com/office/word/2012/wordml" xmlns:w16cid="http://schemas.microsoft.com/office/word/2016/wordml/cid" xmlns:w16se="http://schemas.microsoft.com/office/word/2015/wordml/symex" xmlns:wpg="http://schemas.microsoft.com/office/word/2010/wordprocessingGroup" xmlns:wpi="http://schemas.microsoft.com/office/word/2010/wordprocessingInk" xmlns:wne="http://schemas.microsoft.com/office/word/2006/wordml" xmlns:wps="http://schemas.microsoft.com/office/word/2010/wordprocessingShape" mc:Ignorable="w14 w15 w16se w16cid wp14">
+<w:footnotes xmlns:wpc="http://schemas.microsoft.com/office/word/2010/wordprocessingCanvas" xmlns:cx="http://schemas.microsoft.com/office/drawing/2014/chartex" xmlns:cx1="http://schemas.microsoft.com/office/drawing/2015/9/8/chartex" xmlns:cx2="http://schemas.microsoft.com/office/drawing/2015/10/21/chartex" xmlns:cx3="http://schemas.microsoft.com/office/drawing/2016/5/9/chartex" xmlns:cx4="http://schemas.microsoft.com/office/drawing/2016/5/10/chartex" xmlns:cx5="http://schemas.microsoft.com/office/drawing/2016/5/11/chartex" xmlns:cx6="http://schemas.microsoft.com/office/drawing/2016/5/12/chartex" xmlns:cx7="http://schemas.microsoft.com/office/drawing/2016/5/13/chartex" xmlns:cx8="http://schemas.microsoft.com/office/drawing/2016/5/14/chartex" xmlns:mc="http://schemas.openxmlformats.org/markup-compatibility/2006" xmlns:aink="http://schemas.microsoft.com/office/drawing/2016/ink" xmlns:am3d="http://schemas.microsoft.com/office/drawing/2017/model3d" xmlns:o="urn:schemas-microsoft-com:office:office" xmlns:r="http://schemas.openxmlformats.org/officeDocument/2006/relationships" xmlns:m="http://schemas.openxmlformats.org/officeDocument/2006/math" xmlns:v="urn:schemas-microsoft-com:vml" xmlns:wp14="http://schemas.microsoft.com/office/word/2010/wordprocessingDrawing" xmlns:wp="http://schemas.openxmlformats.org/drawingml/2006/wordprocessingDrawing" xmlns:w10="urn:schemas-microsoft-com:office:word" xmlns:w="http://schemas.openxmlformats.org/wordprocessingml/2006/main" xmlns:w14="http://schemas.microsoft.com/office/word/2010/wordml" xmlns:w15="http://schemas.microsoft.com/office/word/2012/wordml" xmlns:w16cex="http://schemas.microsoft.com/office/word/2018/wordml/cex" xmlns:w16cid="http://schemas.microsoft.com/office/word/2016/wordml/cid" xmlns:w16="http://schemas.microsoft.com/office/word/2018/wordml" xmlns:w16sdtdh="http://schemas.microsoft.com/office/word/2020/wordml/sdtdatahash" xmlns:w16se="http://schemas.microsoft.com/office/word/2015/wordml/symex" xmlns:wpg="http://schemas.microsoft.com/office/word/2010/wordprocessingGroup" xmlns:wpi="http://schemas.microsoft.com/office/word/2010/wordprocessingInk" xmlns:wne="http://schemas.microsoft.com/office/word/2006/wordml" xmlns:wps="http://schemas.microsoft.com/office/word/2010/wordprocessingShape" mc:Ignorable="w14 w15 w16se w16cid w16 w16cex w16sdtdh wp14">
   <w:footnote w:type="separator" w:id="-1">
     <w:p>
       <w:r>
@@ -9976,7 +9781,7 @@
 </file>
 
 <file path=word/header1.xml><?xml version="1.0" encoding="utf-8"?>
-<w:hdr xmlns:wpc="http://schemas.microsoft.com/office/word/2010/wordprocessingCanvas" xmlns:cx="http://schemas.microsoft.com/office/drawing/2014/chartex" xmlns:cx1="http://schemas.microsoft.com/office/drawing/2015/9/8/chartex" xmlns:cx2="http://schemas.microsoft.com/office/drawing/2015/10/21/chartex" xmlns:cx3="http://schemas.microsoft.com/office/drawing/2016/5/9/chartex" xmlns:cx4="http://schemas.microsoft.com/office/drawing/2016/5/10/chartex" xmlns:cx5="http://schemas.microsoft.com/office/drawing/2016/5/11/chartex" xmlns:cx6="http://schemas.microsoft.com/office/drawing/2016/5/12/chartex" xmlns:cx7="http://schemas.microsoft.com/office/drawing/2016/5/13/chartex" xmlns:cx8="http://schemas.microsoft.com/office/drawing/2016/5/14/chartex" xmlns:mc="http://schemas.openxmlformats.org/markup-compatibility/2006" xmlns:aink="http://schemas.microsoft.com/office/drawing/2016/ink" xmlns:am3d="http://schemas.microsoft.com/office/drawing/2017/model3d" xmlns:o="urn:schemas-microsoft-com:office:office" xmlns:r="http://schemas.openxmlformats.org/officeDocument/2006/relationships" xmlns:m="http://schemas.openxmlformats.org/officeDocument/2006/math" xmlns:v="urn:schemas-microsoft-com:vml" xmlns:wp14="http://schemas.microsoft.com/office/word/2010/wordprocessingDrawing" xmlns:wp="http://schemas.openxmlformats.org/drawingml/2006/wordprocessingDrawing" xmlns:w10="urn:schemas-microsoft-com:office:word" xmlns:w="http://schemas.openxmlformats.org/wordprocessingml/2006/main" xmlns:w14="http://schemas.microsoft.com/office/word/2010/wordml" xmlns:w15="http://schemas.microsoft.com/office/word/2012/wordml" xmlns:w16cid="http://schemas.microsoft.com/office/word/2016/wordml/cid" xmlns:w16se="http://schemas.microsoft.com/office/word/2015/wordml/symex" xmlns:wpg="http://schemas.microsoft.com/office/word/2010/wordprocessingGroup" xmlns:wpi="http://schemas.microsoft.com/office/word/2010/wordprocessingInk" xmlns:wne="http://schemas.microsoft.com/office/word/2006/wordml" xmlns:wps="http://schemas.microsoft.com/office/word/2010/wordprocessingShape" mc:Ignorable="w14 w15 w16se w16cid wp14">
+<w:hdr xmlns:wpc="http://schemas.microsoft.com/office/word/2010/wordprocessingCanvas" xmlns:cx="http://schemas.microsoft.com/office/drawing/2014/chartex" xmlns:cx1="http://schemas.microsoft.com/office/drawing/2015/9/8/chartex" xmlns:cx2="http://schemas.microsoft.com/office/drawing/2015/10/21/chartex" xmlns:cx3="http://schemas.microsoft.com/office/drawing/2016/5/9/chartex" xmlns:cx4="http://schemas.microsoft.com/office/drawing/2016/5/10/chartex" xmlns:cx5="http://schemas.microsoft.com/office/drawing/2016/5/11/chartex" xmlns:cx6="http://schemas.microsoft.com/office/drawing/2016/5/12/chartex" xmlns:cx7="http://schemas.microsoft.com/office/drawing/2016/5/13/chartex" xmlns:cx8="http://schemas.microsoft.com/office/drawing/2016/5/14/chartex" xmlns:mc="http://schemas.openxmlformats.org/markup-compatibility/2006" xmlns:aink="http://schemas.microsoft.com/office/drawing/2016/ink" xmlns:am3d="http://schemas.microsoft.com/office/drawing/2017/model3d" xmlns:o="urn:schemas-microsoft-com:office:office" xmlns:r="http://schemas.openxmlformats.org/officeDocument/2006/relationships" xmlns:m="http://schemas.openxmlformats.org/officeDocument/2006/math" xmlns:v="urn:schemas-microsoft-com:vml" xmlns:wp14="http://schemas.microsoft.com/office/word/2010/wordprocessingDrawing" xmlns:wp="http://schemas.openxmlformats.org/drawingml/2006/wordprocessingDrawing" xmlns:w10="urn:schemas-microsoft-com:office:word" xmlns:w="http://schemas.openxmlformats.org/wordprocessingml/2006/main" xmlns:w14="http://schemas.microsoft.com/office/word/2010/wordml" xmlns:w15="http://schemas.microsoft.com/office/word/2012/wordml" xmlns:w16cex="http://schemas.microsoft.com/office/word/2018/wordml/cex" xmlns:w16cid="http://schemas.microsoft.com/office/word/2016/wordml/cid" xmlns:w16="http://schemas.microsoft.com/office/word/2018/wordml" xmlns:w16sdtdh="http://schemas.microsoft.com/office/word/2020/wordml/sdtdatahash" xmlns:w16se="http://schemas.microsoft.com/office/word/2015/wordml/symex" xmlns:wpg="http://schemas.microsoft.com/office/word/2010/wordprocessingGroup" xmlns:wpi="http://schemas.microsoft.com/office/word/2010/wordprocessingInk" xmlns:wne="http://schemas.microsoft.com/office/word/2006/wordml" xmlns:wps="http://schemas.microsoft.com/office/word/2010/wordprocessingShape" mc:Ignorable="w14 w15 w16se w16cid w16 w16cex w16sdtdh wp14">
   <w:p>
     <w:pPr>
       <w:pStyle w:val="a3"/>
@@ -9984,19 +9789,19 @@
       <w:ind w:left="0"/>
     </w:pPr>
     <w:r>
-      <w:pict>
-        <v:rect id="_x0000_s2052" style="position:absolute;margin-left:52.55pt;margin-top:53.15pt;width:507pt;height:2.15pt;z-index:-15961088;mso-position-horizontal-relative:page;mso-position-vertical-relative:page" fillcolor="black" stroked="f">
+      <w:pict w14:anchorId="63BD14FB">
+        <v:rect id="_x0000_s1028" style="position:absolute;margin-left:52.55pt;margin-top:53.15pt;width:507pt;height:2.15pt;z-index:-15961088;mso-position-horizontal-relative:page;mso-position-vertical-relative:page" fillcolor="black" stroked="f">
           <w10:wrap anchorx="page" anchory="page"/>
         </v:rect>
       </w:pict>
     </w:r>
     <w:r>
-      <w:pict>
+      <w:pict w14:anchorId="67DAD5EB">
         <v:shapetype id="_x0000_t202" coordsize="21600,21600" o:spt="202" path="m,l,21600r21600,l21600,xe">
           <v:stroke joinstyle="miter"/>
           <v:path gradientshapeok="t" o:connecttype="rect"/>
         </v:shapetype>
-        <v:shape id="_x0000_s2051" type="#_x0000_t202" style="position:absolute;margin-left:53pt;margin-top:38.35pt;width:355.7pt;height:13.15pt;z-index:-15960576;mso-position-horizontal-relative:page;mso-position-vertical-relative:page" filled="f" stroked="f">
+        <v:shape id="_x0000_s1027" type="#_x0000_t202" style="position:absolute;margin-left:53pt;margin-top:38.35pt;width:355.7pt;height:13.15pt;z-index:-15960576;mso-position-horizontal-relative:page;mso-position-vertical-relative:page" filled="f" stroked="f">
           <v:textbox inset="0,0,0,0">
             <w:txbxContent>
               <w:p>
@@ -10114,7 +9919,7 @@
 </file>
 
 <file path=word/numbering.xml><?xml version="1.0" encoding="utf-8"?>
-<w:numbering xmlns:wpc="http://schemas.microsoft.com/office/word/2010/wordprocessingCanvas" xmlns:cx="http://schemas.microsoft.com/office/drawing/2014/chartex" xmlns:cx1="http://schemas.microsoft.com/office/drawing/2015/9/8/chartex" xmlns:cx2="http://schemas.microsoft.com/office/drawing/2015/10/21/chartex" xmlns:cx3="http://schemas.microsoft.com/office/drawing/2016/5/9/chartex" xmlns:cx4="http://schemas.microsoft.com/office/drawing/2016/5/10/chartex" xmlns:cx5="http://schemas.microsoft.com/office/drawing/2016/5/11/chartex" xmlns:cx6="http://schemas.microsoft.com/office/drawing/2016/5/12/chartex" xmlns:cx7="http://schemas.microsoft.com/office/drawing/2016/5/13/chartex" xmlns:cx8="http://schemas.microsoft.com/office/drawing/2016/5/14/chartex" xmlns:mc="http://schemas.openxmlformats.org/markup-compatibility/2006" xmlns:aink="http://schemas.microsoft.com/office/drawing/2016/ink" xmlns:am3d="http://schemas.microsoft.com/office/drawing/2017/model3d" xmlns:o="urn:schemas-microsoft-com:office:office" xmlns:r="http://schemas.openxmlformats.org/officeDocument/2006/relationships" xmlns:m="http://schemas.openxmlformats.org/officeDocument/2006/math" xmlns:v="urn:schemas-microsoft-com:vml" xmlns:wp14="http://schemas.microsoft.com/office/word/2010/wordprocessingDrawing" xmlns:wp="http://schemas.openxmlformats.org/drawingml/2006/wordprocessingDrawing" xmlns:w10="urn:schemas-microsoft-com:office:word" xmlns:w="http://schemas.openxmlformats.org/wordprocessingml/2006/main" xmlns:w14="http://schemas.microsoft.com/office/word/2010/wordml" xmlns:w15="http://schemas.microsoft.com/office/word/2012/wordml" xmlns:w16cid="http://schemas.microsoft.com/office/word/2016/wordml/cid" xmlns:w16se="http://schemas.microsoft.com/office/word/2015/wordml/symex" xmlns:wpg="http://schemas.microsoft.com/office/word/2010/wordprocessingGroup" xmlns:wpi="http://schemas.microsoft.com/office/word/2010/wordprocessingInk" xmlns:wne="http://schemas.microsoft.com/office/word/2006/wordml" xmlns:wps="http://schemas.microsoft.com/office/word/2010/wordprocessingShape" mc:Ignorable="w14 w15 w16se w16cid wp14">
+<w:numbering xmlns:wpc="http://schemas.microsoft.com/office/word/2010/wordprocessingCanvas" xmlns:cx="http://schemas.microsoft.com/office/drawing/2014/chartex" xmlns:cx1="http://schemas.microsoft.com/office/drawing/2015/9/8/chartex" xmlns:cx2="http://schemas.microsoft.com/office/drawing/2015/10/21/chartex" xmlns:cx3="http://schemas.microsoft.com/office/drawing/2016/5/9/chartex" xmlns:cx4="http://schemas.microsoft.com/office/drawing/2016/5/10/chartex" xmlns:cx5="http://schemas.microsoft.com/office/drawing/2016/5/11/chartex" xmlns:cx6="http://schemas.microsoft.com/office/drawing/2016/5/12/chartex" xmlns:cx7="http://schemas.microsoft.com/office/drawing/2016/5/13/chartex" xmlns:cx8="http://schemas.microsoft.com/office/drawing/2016/5/14/chartex" xmlns:mc="http://schemas.openxmlformats.org/markup-compatibility/2006" xmlns:aink="http://schemas.microsoft.com/office/drawing/2016/ink" xmlns:am3d="http://schemas.microsoft.com/office/drawing/2017/model3d" xmlns:o="urn:schemas-microsoft-com:office:office" xmlns:r="http://schemas.openxmlformats.org/officeDocument/2006/relationships" xmlns:m="http://schemas.openxmlformats.org/officeDocument/2006/math" xmlns:v="urn:schemas-microsoft-com:vml" xmlns:wp14="http://schemas.microsoft.com/office/word/2010/wordprocessingDrawing" xmlns:wp="http://schemas.openxmlformats.org/drawingml/2006/wordprocessingDrawing" xmlns:w10="urn:schemas-microsoft-com:office:word" xmlns:w="http://schemas.openxmlformats.org/wordprocessingml/2006/main" xmlns:w14="http://schemas.microsoft.com/office/word/2010/wordml" xmlns:w15="http://schemas.microsoft.com/office/word/2012/wordml" xmlns:w16cex="http://schemas.microsoft.com/office/word/2018/wordml/cex" xmlns:w16cid="http://schemas.microsoft.com/office/word/2016/wordml/cid" xmlns:w16="http://schemas.microsoft.com/office/word/2018/wordml" xmlns:w16sdtdh="http://schemas.microsoft.com/office/word/2020/wordml/sdtdatahash" xmlns:w16se="http://schemas.microsoft.com/office/word/2015/wordml/symex" xmlns:wpg="http://schemas.microsoft.com/office/word/2010/wordprocessingGroup" xmlns:wpi="http://schemas.microsoft.com/office/word/2010/wordprocessingInk" xmlns:wne="http://schemas.microsoft.com/office/word/2006/wordml" xmlns:wps="http://schemas.microsoft.com/office/word/2010/wordprocessingShape" mc:Ignorable="w14 w15 w16se w16cid w16 w16cex w16sdtdh wp14">
   <w:abstractNum w:abstractNumId="0" w15:restartNumberingAfterBreak="0">
     <w:nsid w:val="05ED7FD7"/>
     <w:multiLevelType w:val="hybridMultilevel"/>
@@ -12599,7 +12404,7 @@
 </file>
 
 <file path=word/styles.xml><?xml version="1.0" encoding="utf-8"?>
-<w:styles xmlns:mc="http://schemas.openxmlformats.org/markup-compatibility/2006" xmlns:r="http://schemas.openxmlformats.org/officeDocument/2006/relationships" xmlns:w="http://schemas.openxmlformats.org/wordprocessingml/2006/main" xmlns:w14="http://schemas.microsoft.com/office/word/2010/wordml" xmlns:w15="http://schemas.microsoft.com/office/word/2012/wordml" xmlns:w16cid="http://schemas.microsoft.com/office/word/2016/wordml/cid" xmlns:w16se="http://schemas.microsoft.com/office/word/2015/wordml/symex" mc:Ignorable="w14 w15 w16se w16cid">
+<w:styles xmlns:mc="http://schemas.openxmlformats.org/markup-compatibility/2006" xmlns:r="http://schemas.openxmlformats.org/officeDocument/2006/relationships" xmlns:w="http://schemas.openxmlformats.org/wordprocessingml/2006/main" xmlns:w14="http://schemas.microsoft.com/office/word/2010/wordml" xmlns:w15="http://schemas.microsoft.com/office/word/2012/wordml" xmlns:w16cex="http://schemas.microsoft.com/office/word/2018/wordml/cex" xmlns:w16cid="http://schemas.microsoft.com/office/word/2016/wordml/cid" xmlns:w16="http://schemas.microsoft.com/office/word/2018/wordml" xmlns:w16sdtdh="http://schemas.microsoft.com/office/word/2020/wordml/sdtdatahash" xmlns:w16se="http://schemas.microsoft.com/office/word/2015/wordml/symex" mc:Ignorable="w14 w15 w16se w16cid w16 w16cex w16sdtdh">
   <w:docDefaults>
     <w:rPrDefault>
       <w:rPr>
@@ -12617,7 +12422,7 @@
       </w:pPr>
     </w:pPrDefault>
   </w:docDefaults>
-  <w:latentStyles w:defLockedState="0" w:defUIPriority="99" w:defSemiHidden="0" w:defUnhideWhenUsed="0" w:defQFormat="0" w:count="375">
+  <w:latentStyles w:defLockedState="0" w:defUIPriority="99" w:defSemiHidden="0" w:defUnhideWhenUsed="0" w:defQFormat="0" w:count="376">
     <w:lsdException w:name="Normal" w:uiPriority="0" w:qFormat="1"/>
     <w:lsdException w:name="heading 1" w:uiPriority="9" w:qFormat="1"/>
     <w:lsdException w:name="heading 2" w:semiHidden="1" w:uiPriority="9" w:unhideWhenUsed="1" w:qFormat="1"/>
@@ -12723,7 +12528,6 @@
     <w:lsdException w:name="HTML Sample" w:semiHidden="1" w:unhideWhenUsed="1"/>
     <w:lsdException w:name="HTML Typewriter" w:semiHidden="1" w:unhideWhenUsed="1"/>
     <w:lsdException w:name="HTML Variable" w:semiHidden="1" w:unhideWhenUsed="1"/>
-    <w:lsdException w:name="Normal Table" w:semiHidden="1" w:unhideWhenUsed="1"/>
     <w:lsdException w:name="annotation subject" w:semiHidden="1" w:unhideWhenUsed="1"/>
     <w:lsdException w:name="No List" w:semiHidden="1" w:unhideWhenUsed="1"/>
     <w:lsdException w:name="Outline List 1" w:semiHidden="1" w:unhideWhenUsed="1"/>
@@ -12770,10 +12574,8 @@
     <w:lsdException w:name="Table Subtle 2" w:semiHidden="1" w:unhideWhenUsed="1"/>
     <w:lsdException w:name="Table Web 1" w:semiHidden="1" w:unhideWhenUsed="1"/>
     <w:lsdException w:name="Table Web 2" w:semiHidden="1" w:unhideWhenUsed="1"/>
-    <w:lsdException w:name="Table Web 3" w:semiHidden="1" w:unhideWhenUsed="1"/>
     <w:lsdException w:name="Balloon Text" w:semiHidden="1" w:unhideWhenUsed="1"/>
     <w:lsdException w:name="Table Grid" w:uiPriority="39"/>
-    <w:lsdException w:name="Table Theme" w:semiHidden="1" w:unhideWhenUsed="1"/>
     <w:lsdException w:name="Placeholder Text" w:semiHidden="1"/>
     <w:lsdException w:name="No Spacing" w:uiPriority="1" w:qFormat="1"/>
     <w:lsdException w:name="Light Shading" w:uiPriority="60"/>
@@ -12993,6 +12795,7 @@
     <w:lsdException w:name="Smart Hyperlink" w:semiHidden="1" w:unhideWhenUsed="1"/>
     <w:lsdException w:name="Hashtag" w:semiHidden="1" w:unhideWhenUsed="1"/>
     <w:lsdException w:name="Unresolved Mention" w:semiHidden="1" w:unhideWhenUsed="1"/>
+    <w:lsdException w:name="Smart Link" w:semiHidden="1" w:unhideWhenUsed="1"/>
   </w:latentStyles>
   <w:style w:type="paragraph" w:default="1" w:styleId="a">
     <w:name w:val="Normal"/>

</xml_diff>

<commit_message>
ost pr3 done (questions without answers)
</commit_message>
<xml_diff>
--- a/3rd-Grade/Sixth-Semester/OST-Networks/pr3.docx
+++ b/3rd-Grade/Sixth-Semester/OST-Networks/pr3.docx
@@ -1,6 +1,6 @@
 
 <file path=word/document.xml><?xml version="1.0" encoding="utf-8"?>
-<w:document xmlns:wpc="http://schemas.microsoft.com/office/word/2010/wordprocessingCanvas" xmlns:cx="http://schemas.microsoft.com/office/drawing/2014/chartex" xmlns:cx1="http://schemas.microsoft.com/office/drawing/2015/9/8/chartex" xmlns:cx2="http://schemas.microsoft.com/office/drawing/2015/10/21/chartex" xmlns:cx3="http://schemas.microsoft.com/office/drawing/2016/5/9/chartex" xmlns:cx4="http://schemas.microsoft.com/office/drawing/2016/5/10/chartex" xmlns:cx5="http://schemas.microsoft.com/office/drawing/2016/5/11/chartex" xmlns:cx6="http://schemas.microsoft.com/office/drawing/2016/5/12/chartex" xmlns:cx7="http://schemas.microsoft.com/office/drawing/2016/5/13/chartex" xmlns:cx8="http://schemas.microsoft.com/office/drawing/2016/5/14/chartex" xmlns:mc="http://schemas.openxmlformats.org/markup-compatibility/2006" xmlns:aink="http://schemas.microsoft.com/office/drawing/2016/ink" xmlns:am3d="http://schemas.microsoft.com/office/drawing/2017/model3d" xmlns:o="urn:schemas-microsoft-com:office:office" xmlns:r="http://schemas.openxmlformats.org/officeDocument/2006/relationships" xmlns:m="http://schemas.openxmlformats.org/officeDocument/2006/math" xmlns:v="urn:schemas-microsoft-com:vml" xmlns:wp14="http://schemas.microsoft.com/office/word/2010/wordprocessingDrawing" xmlns:wp="http://schemas.openxmlformats.org/drawingml/2006/wordprocessingDrawing" xmlns:w10="urn:schemas-microsoft-com:office:word" xmlns:w="http://schemas.openxmlformats.org/wordprocessingml/2006/main" xmlns:w14="http://schemas.microsoft.com/office/word/2010/wordml" xmlns:w15="http://schemas.microsoft.com/office/word/2012/wordml" xmlns:w16cex="http://schemas.microsoft.com/office/word/2018/wordml/cex" xmlns:w16cid="http://schemas.microsoft.com/office/word/2016/wordml/cid" xmlns:w16="http://schemas.microsoft.com/office/word/2018/wordml" xmlns:w16sdtdh="http://schemas.microsoft.com/office/word/2020/wordml/sdtdatahash" xmlns:w16se="http://schemas.microsoft.com/office/word/2015/wordml/symex" xmlns:wpg="http://schemas.microsoft.com/office/word/2010/wordprocessingGroup" xmlns:wpi="http://schemas.microsoft.com/office/word/2010/wordprocessingInk" xmlns:wne="http://schemas.microsoft.com/office/word/2006/wordml" xmlns:wps="http://schemas.microsoft.com/office/word/2010/wordprocessingShape" mc:Ignorable="w14 w15 w16se w16cid w16 w16cex w16sdtdh wp14">
+<w:document xmlns:wpc="http://schemas.microsoft.com/office/word/2010/wordprocessingCanvas" xmlns:cx="http://schemas.microsoft.com/office/drawing/2014/chartex" xmlns:cx1="http://schemas.microsoft.com/office/drawing/2015/9/8/chartex" xmlns:cx2="http://schemas.microsoft.com/office/drawing/2015/10/21/chartex" xmlns:cx3="http://schemas.microsoft.com/office/drawing/2016/5/9/chartex" xmlns:cx4="http://schemas.microsoft.com/office/drawing/2016/5/10/chartex" xmlns:cx5="http://schemas.microsoft.com/office/drawing/2016/5/11/chartex" xmlns:cx6="http://schemas.microsoft.com/office/drawing/2016/5/12/chartex" xmlns:cx7="http://schemas.microsoft.com/office/drawing/2016/5/13/chartex" xmlns:cx8="http://schemas.microsoft.com/office/drawing/2016/5/14/chartex" xmlns:mc="http://schemas.openxmlformats.org/markup-compatibility/2006" xmlns:aink="http://schemas.microsoft.com/office/drawing/2016/ink" xmlns:am3d="http://schemas.microsoft.com/office/drawing/2017/model3d" xmlns:o="urn:schemas-microsoft-com:office:office" xmlns:r="http://schemas.openxmlformats.org/officeDocument/2006/relationships" xmlns:m="http://schemas.openxmlformats.org/officeDocument/2006/math" xmlns:v="urn:schemas-microsoft-com:vml" xmlns:wp14="http://schemas.microsoft.com/office/word/2010/wordprocessingDrawing" xmlns:wp="http://schemas.openxmlformats.org/drawingml/2006/wordprocessingDrawing" xmlns:w10="urn:schemas-microsoft-com:office:word" xmlns:w="http://schemas.openxmlformats.org/wordprocessingml/2006/main" xmlns:w14="http://schemas.microsoft.com/office/word/2010/wordml" xmlns:w15="http://schemas.microsoft.com/office/word/2012/wordml" xmlns:w16cid="http://schemas.microsoft.com/office/word/2016/wordml/cid" xmlns:w16se="http://schemas.microsoft.com/office/word/2015/wordml/symex" xmlns:wpg="http://schemas.microsoft.com/office/word/2010/wordprocessingGroup" xmlns:wpi="http://schemas.microsoft.com/office/word/2010/wordprocessingInk" xmlns:wne="http://schemas.microsoft.com/office/word/2006/wordml" xmlns:wps="http://schemas.microsoft.com/office/word/2010/wordprocessingShape" mc:Ignorable="w14 w15 w16se w16cid wp14">
   <w:body>
     <w:p>
       <w:pPr>
@@ -34,7 +34,7 @@
                     <pic:cNvPicPr/>
                   </pic:nvPicPr>
                   <pic:blipFill>
-                    <a:blip r:embed="rId7" cstate="print"/>
+                    <a:blip r:embed="rId8" cstate="print"/>
                     <a:stretch>
                       <a:fillRect/>
                     </a:stretch>
@@ -217,7 +217,7 @@
                     <pic:cNvPicPr/>
                   </pic:nvPicPr>
                   <pic:blipFill>
-                    <a:blip r:embed="rId8" cstate="print"/>
+                    <a:blip r:embed="rId9" cstate="print"/>
                     <a:stretch>
                       <a:fillRect/>
                     </a:stretch>
@@ -3527,7 +3527,7 @@
                     <pic:cNvPicPr/>
                   </pic:nvPicPr>
                   <pic:blipFill>
-                    <a:blip r:embed="rId9"/>
+                    <a:blip r:embed="rId10"/>
                     <a:stretch>
                       <a:fillRect/>
                     </a:stretch>
@@ -6457,7 +6457,7 @@
                     <pic:cNvPicPr/>
                   </pic:nvPicPr>
                   <pic:blipFill>
-                    <a:blip r:embed="rId10"/>
+                    <a:blip r:embed="rId11"/>
                     <a:stretch>
                       <a:fillRect/>
                     </a:stretch>
@@ -6512,7 +6512,7 @@
                     <pic:cNvPicPr/>
                   </pic:nvPicPr>
                   <pic:blipFill>
-                    <a:blip r:embed="rId11"/>
+                    <a:blip r:embed="rId12"/>
                     <a:stretch>
                       <a:fillRect/>
                     </a:stretch>
@@ -7216,6 +7216,65 @@
     <w:p>
       <w:pPr>
         <w:pStyle w:val="a3"/>
+        <w:ind w:left="0"/>
+        <w:jc w:val="center"/>
+        <w:rPr>
+          <w:rFonts w:ascii="Times New Roman" w:hAnsi="Times New Roman" w:cs="Times New Roman"/>
+          <w:sz w:val="24"/>
+          <w:szCs w:val="22"/>
+        </w:rPr>
+      </w:pPr>
+      <w:r>
+        <w:rPr>
+          <w:rFonts w:ascii="Times New Roman" w:hAnsi="Times New Roman" w:cs="Times New Roman"/>
+          <w:sz w:val="24"/>
+          <w:szCs w:val="22"/>
+        </w:rPr>
+        <w:drawing>
+          <wp:inline distT="0" distB="0" distL="0" distR="0" wp14:anchorId="61A3E790" wp14:editId="56D3B8E8">
+            <wp:extent cx="6019800" cy="4200074"/>
+            <wp:effectExtent l="19050" t="19050" r="19050" b="10160"/>
+            <wp:docPr id="6" name="Рисунок 6"/>
+            <wp:cNvGraphicFramePr>
+              <a:graphicFrameLocks xmlns:a="http://schemas.openxmlformats.org/drawingml/2006/main" noChangeAspect="1"/>
+            </wp:cNvGraphicFramePr>
+            <a:graphic xmlns:a="http://schemas.openxmlformats.org/drawingml/2006/main">
+              <a:graphicData uri="http://schemas.openxmlformats.org/drawingml/2006/picture">
+                <pic:pic xmlns:pic="http://schemas.openxmlformats.org/drawingml/2006/picture">
+                  <pic:nvPicPr>
+                    <pic:cNvPr id="1" name=""/>
+                    <pic:cNvPicPr/>
+                  </pic:nvPicPr>
+                  <pic:blipFill>
+                    <a:blip r:embed="rId13"/>
+                    <a:stretch>
+                      <a:fillRect/>
+                    </a:stretch>
+                  </pic:blipFill>
+                  <pic:spPr>
+                    <a:xfrm>
+                      <a:off x="0" y="0"/>
+                      <a:ext cx="6026296" cy="4204606"/>
+                    </a:xfrm>
+                    <a:prstGeom prst="rect">
+                      <a:avLst/>
+                    </a:prstGeom>
+                    <a:ln>
+                      <a:solidFill>
+                        <a:schemeClr val="tx1"/>
+                      </a:solidFill>
+                    </a:ln>
+                  </pic:spPr>
+                </pic:pic>
+              </a:graphicData>
+            </a:graphic>
+          </wp:inline>
+        </w:drawing>
+      </w:r>
+    </w:p>
+    <w:p>
+      <w:pPr>
+        <w:pStyle w:val="a3"/>
         <w:spacing w:before="8"/>
         <w:ind w:left="0"/>
         <w:rPr>
@@ -7503,6 +7562,7 @@
         <w:rPr>
           <w:rFonts w:ascii="Times New Roman" w:hAnsi="Times New Roman" w:cs="Times New Roman"/>
           <w:sz w:val="24"/>
+          <w:szCs w:val="22"/>
         </w:rPr>
       </w:pPr>
       <w:r>
@@ -7539,6 +7599,59 @@
           <w:szCs w:val="22"/>
         </w:rPr>
         <w:t xml:space="preserve"> будет отключен?</w:t>
+      </w:r>
+    </w:p>
+    <w:p>
+      <w:pPr>
+        <w:pStyle w:val="a3"/>
+        <w:spacing w:before="190"/>
+        <w:jc w:val="center"/>
+        <w:rPr>
+          <w:rFonts w:ascii="Times New Roman" w:hAnsi="Times New Roman" w:cs="Times New Roman"/>
+          <w:sz w:val="24"/>
+        </w:rPr>
+      </w:pPr>
+      <w:r>
+        <w:rPr>
+          <w:rFonts w:ascii="Times New Roman" w:hAnsi="Times New Roman" w:cs="Times New Roman"/>
+          <w:sz w:val="24"/>
+        </w:rPr>
+        <w:lastRenderedPageBreak/>
+        <w:drawing>
+          <wp:inline distT="0" distB="0" distL="0" distR="0" wp14:anchorId="5411051B" wp14:editId="5360CBA9">
+            <wp:extent cx="3619500" cy="4941037"/>
+            <wp:effectExtent l="0" t="0" r="0" b="0"/>
+            <wp:docPr id="7" name="Рисунок 7"/>
+            <wp:cNvGraphicFramePr>
+              <a:graphicFrameLocks xmlns:a="http://schemas.openxmlformats.org/drawingml/2006/main" noChangeAspect="1"/>
+            </wp:cNvGraphicFramePr>
+            <a:graphic xmlns:a="http://schemas.openxmlformats.org/drawingml/2006/main">
+              <a:graphicData uri="http://schemas.openxmlformats.org/drawingml/2006/picture">
+                <pic:pic xmlns:pic="http://schemas.openxmlformats.org/drawingml/2006/picture">
+                  <pic:nvPicPr>
+                    <pic:cNvPr id="1" name=""/>
+                    <pic:cNvPicPr/>
+                  </pic:nvPicPr>
+                  <pic:blipFill>
+                    <a:blip r:embed="rId14"/>
+                    <a:stretch>
+                      <a:fillRect/>
+                    </a:stretch>
+                  </pic:blipFill>
+                  <pic:spPr>
+                    <a:xfrm>
+                      <a:off x="0" y="0"/>
+                      <a:ext cx="3622912" cy="4945694"/>
+                    </a:xfrm>
+                    <a:prstGeom prst="rect">
+                      <a:avLst/>
+                    </a:prstGeom>
+                  </pic:spPr>
+                </pic:pic>
+              </a:graphicData>
+            </a:graphic>
+          </wp:inline>
+        </w:drawing>
       </w:r>
     </w:p>
     <w:p>
@@ -7761,7 +7874,55 @@
           <w:sz w:val="24"/>
           <w:szCs w:val="22"/>
         </w:rPr>
-        <w:t xml:space="preserve">Настройте </w:t>
+        <w:t>Настройте подинтерфейсы для каждой VLAN, как указано в таблице IP-адресации. Все</w:t>
+      </w:r>
+      <w:r>
+        <w:rPr>
+          <w:rFonts w:ascii="Times New Roman" w:hAnsi="Times New Roman" w:cs="Times New Roman"/>
+          <w:sz w:val="24"/>
+          <w:szCs w:val="22"/>
+        </w:rPr>
+        <w:t xml:space="preserve"> </w:t>
+      </w:r>
+      <w:r>
+        <w:rPr>
+          <w:rFonts w:ascii="Times New Roman" w:hAnsi="Times New Roman" w:cs="Times New Roman"/>
+          <w:sz w:val="24"/>
+          <w:szCs w:val="22"/>
+        </w:rPr>
+        <w:t>под</w:t>
+      </w:r>
+      <w:r>
+        <w:rPr>
+          <w:rFonts w:ascii="Times New Roman" w:hAnsi="Times New Roman" w:cs="Times New Roman"/>
+          <w:sz w:val="24"/>
+          <w:szCs w:val="22"/>
+        </w:rPr>
+        <w:t>и</w:t>
+      </w:r>
+      <w:r>
+        <w:rPr>
+          <w:rFonts w:ascii="Times New Roman" w:hAnsi="Times New Roman" w:cs="Times New Roman"/>
+          <w:sz w:val="24"/>
+          <w:szCs w:val="22"/>
+        </w:rPr>
+        <w:t>нтерфейсы используют инкапсуляцию 802.1Q. Убедитесь, что под</w:t>
+      </w:r>
+      <w:r>
+        <w:rPr>
+          <w:rFonts w:ascii="Times New Roman" w:hAnsi="Times New Roman" w:cs="Times New Roman"/>
+          <w:sz w:val="24"/>
+          <w:szCs w:val="22"/>
+        </w:rPr>
+        <w:t>и</w:t>
+      </w:r>
+      <w:r>
+        <w:rPr>
+          <w:rFonts w:ascii="Times New Roman" w:hAnsi="Times New Roman" w:cs="Times New Roman"/>
+          <w:sz w:val="24"/>
+          <w:szCs w:val="22"/>
+        </w:rPr>
+        <w:t xml:space="preserve">нтерфейсу для </w:t>
       </w:r>
       <w:proofErr w:type="spellStart"/>
       <w:r>
@@ -7770,7 +7931,7 @@
           <w:sz w:val="24"/>
           <w:szCs w:val="22"/>
         </w:rPr>
-        <w:t>подинтерфейсы</w:t>
+        <w:t>native</w:t>
       </w:r>
       <w:proofErr w:type="spellEnd"/>
       <w:r>
@@ -7779,135 +7940,23 @@
           <w:sz w:val="24"/>
           <w:szCs w:val="22"/>
         </w:rPr>
-        <w:t xml:space="preserve"> для каждой VLAN, как указано в таблице IP-адресации. Все</w:t>
-      </w:r>
-      <w:r>
-        <w:rPr>
-          <w:rFonts w:ascii="Times New Roman" w:hAnsi="Times New Roman" w:cs="Times New Roman"/>
-          <w:sz w:val="24"/>
-          <w:szCs w:val="22"/>
-        </w:rPr>
-        <w:t xml:space="preserve"> </w:t>
-      </w:r>
-      <w:proofErr w:type="spellStart"/>
-      <w:r>
-        <w:rPr>
-          <w:rFonts w:ascii="Times New Roman" w:hAnsi="Times New Roman" w:cs="Times New Roman"/>
-          <w:sz w:val="24"/>
-          <w:szCs w:val="22"/>
-        </w:rPr>
-        <w:t>под</w:t>
-      </w:r>
-      <w:r>
-        <w:rPr>
-          <w:rFonts w:ascii="Times New Roman" w:hAnsi="Times New Roman" w:cs="Times New Roman"/>
-          <w:sz w:val="24"/>
-          <w:szCs w:val="22"/>
-        </w:rPr>
-        <w:t>ы</w:t>
-      </w:r>
-      <w:r>
-        <w:rPr>
-          <w:rFonts w:ascii="Times New Roman" w:hAnsi="Times New Roman" w:cs="Times New Roman"/>
-          <w:sz w:val="24"/>
-          <w:szCs w:val="22"/>
-        </w:rPr>
-        <w:t>нтерфейсы</w:t>
-      </w:r>
-      <w:proofErr w:type="spellEnd"/>
-      <w:r>
-        <w:rPr>
-          <w:rFonts w:ascii="Times New Roman" w:hAnsi="Times New Roman" w:cs="Times New Roman"/>
-          <w:sz w:val="24"/>
-          <w:szCs w:val="22"/>
-        </w:rPr>
-        <w:t xml:space="preserve"> используют инкапсуляцию 802.1Q. Убедитесь, что </w:t>
-      </w:r>
-      <w:proofErr w:type="spellStart"/>
-      <w:r>
-        <w:rPr>
-          <w:rFonts w:ascii="Times New Roman" w:hAnsi="Times New Roman" w:cs="Times New Roman"/>
-          <w:sz w:val="24"/>
-          <w:szCs w:val="22"/>
-        </w:rPr>
-        <w:t>под</w:t>
-      </w:r>
-      <w:r>
-        <w:rPr>
-          <w:rFonts w:ascii="Times New Roman" w:hAnsi="Times New Roman" w:cs="Times New Roman"/>
-          <w:sz w:val="24"/>
-          <w:szCs w:val="22"/>
-        </w:rPr>
-        <w:t>ы</w:t>
-      </w:r>
-      <w:r>
-        <w:rPr>
-          <w:rFonts w:ascii="Times New Roman" w:hAnsi="Times New Roman" w:cs="Times New Roman"/>
-          <w:sz w:val="24"/>
-          <w:szCs w:val="22"/>
-        </w:rPr>
-        <w:t>нтерфейсу</w:t>
-      </w:r>
-      <w:proofErr w:type="spellEnd"/>
-      <w:r>
-        <w:rPr>
-          <w:rFonts w:ascii="Times New Roman" w:hAnsi="Times New Roman" w:cs="Times New Roman"/>
-          <w:sz w:val="24"/>
-          <w:szCs w:val="22"/>
-        </w:rPr>
-        <w:t xml:space="preserve"> для </w:t>
-      </w:r>
-      <w:proofErr w:type="spellStart"/>
-      <w:r>
-        <w:rPr>
-          <w:rFonts w:ascii="Times New Roman" w:hAnsi="Times New Roman" w:cs="Times New Roman"/>
-          <w:sz w:val="24"/>
-          <w:szCs w:val="22"/>
-        </w:rPr>
-        <w:t>native</w:t>
-      </w:r>
-      <w:proofErr w:type="spellEnd"/>
-      <w:r>
-        <w:rPr>
-          <w:rFonts w:ascii="Times New Roman" w:hAnsi="Times New Roman" w:cs="Times New Roman"/>
-          <w:sz w:val="24"/>
-          <w:szCs w:val="22"/>
-        </w:rPr>
-        <w:t xml:space="preserve"> VLAN не назначен IP-адрес. Включите описание для каждого </w:t>
-      </w:r>
-      <w:proofErr w:type="spellStart"/>
-      <w:r>
-        <w:rPr>
-          <w:rFonts w:ascii="Times New Roman" w:hAnsi="Times New Roman" w:cs="Times New Roman"/>
-          <w:sz w:val="24"/>
-          <w:szCs w:val="22"/>
-        </w:rPr>
-        <w:t>под</w:t>
-      </w:r>
-      <w:r>
-        <w:rPr>
-          <w:rFonts w:ascii="Times New Roman" w:hAnsi="Times New Roman" w:cs="Times New Roman"/>
-          <w:sz w:val="24"/>
-          <w:szCs w:val="22"/>
-        </w:rPr>
-        <w:t>ы</w:t>
-      </w:r>
-      <w:r>
-        <w:rPr>
-          <w:rFonts w:ascii="Times New Roman" w:hAnsi="Times New Roman" w:cs="Times New Roman"/>
-          <w:sz w:val="24"/>
-          <w:szCs w:val="22"/>
-        </w:rPr>
-        <w:t>нтерфейса</w:t>
-      </w:r>
-      <w:proofErr w:type="spellEnd"/>
-      <w:r>
-        <w:rPr>
-          <w:rFonts w:ascii="Times New Roman" w:hAnsi="Times New Roman" w:cs="Times New Roman"/>
-          <w:sz w:val="24"/>
-          <w:szCs w:val="22"/>
-        </w:rPr>
-        <w:t>.</w:t>
+        <w:t xml:space="preserve"> VLAN не назначен IP-адрес. Включите описание для каждого под</w:t>
+      </w:r>
+      <w:r>
+        <w:rPr>
+          <w:rFonts w:ascii="Times New Roman" w:hAnsi="Times New Roman" w:cs="Times New Roman"/>
+          <w:sz w:val="24"/>
+          <w:szCs w:val="22"/>
+        </w:rPr>
+        <w:t>и</w:t>
+      </w:r>
+      <w:r>
+        <w:rPr>
+          <w:rFonts w:ascii="Times New Roman" w:hAnsi="Times New Roman" w:cs="Times New Roman"/>
+          <w:sz w:val="24"/>
+          <w:szCs w:val="22"/>
+        </w:rPr>
+        <w:t>нтерфейса.</w:t>
       </w:r>
     </w:p>
     <w:p>
@@ -7929,51 +7978,48 @@
           <w:sz w:val="24"/>
           <w:szCs w:val="22"/>
         </w:rPr>
-        <w:t xml:space="preserve">Убедитесь, что </w:t>
-      </w:r>
-      <w:proofErr w:type="spellStart"/>
-      <w:r>
-        <w:rPr>
-          <w:rFonts w:ascii="Times New Roman" w:hAnsi="Times New Roman" w:cs="Times New Roman"/>
-          <w:sz w:val="24"/>
-          <w:szCs w:val="22"/>
-        </w:rPr>
-        <w:t>под</w:t>
-      </w:r>
-      <w:r>
-        <w:rPr>
-          <w:rFonts w:ascii="Times New Roman" w:hAnsi="Times New Roman" w:cs="Times New Roman"/>
-          <w:sz w:val="24"/>
-          <w:szCs w:val="22"/>
-        </w:rPr>
-        <w:t>ы</w:t>
-      </w:r>
-      <w:r>
-        <w:rPr>
-          <w:rFonts w:ascii="Times New Roman" w:hAnsi="Times New Roman" w:cs="Times New Roman"/>
-          <w:sz w:val="24"/>
-          <w:szCs w:val="22"/>
-        </w:rPr>
-        <w:t>нтерфейсы</w:t>
-      </w:r>
-      <w:proofErr w:type="spellEnd"/>
-      <w:r>
-        <w:rPr>
-          <w:rFonts w:ascii="Times New Roman" w:hAnsi="Times New Roman" w:cs="Times New Roman"/>
-          <w:sz w:val="24"/>
-          <w:szCs w:val="22"/>
-        </w:rPr>
-        <w:t xml:space="preserve"> работают.</w:t>
-      </w:r>
-    </w:p>
-    <w:p>
-      <w:pPr>
-        <w:pStyle w:val="a3"/>
-        <w:spacing w:before="0"/>
-        <w:ind w:left="0"/>
-        <w:rPr>
-          <w:rFonts w:ascii="Times New Roman" w:hAnsi="Times New Roman" w:cs="Times New Roman"/>
-          <w:sz w:val="28"/>
+        <w:t>Убедитесь, что под</w:t>
+      </w:r>
+      <w:r>
+        <w:rPr>
+          <w:rFonts w:ascii="Times New Roman" w:hAnsi="Times New Roman" w:cs="Times New Roman"/>
+          <w:sz w:val="24"/>
+          <w:szCs w:val="22"/>
+        </w:rPr>
+        <w:t>и</w:t>
+      </w:r>
+      <w:r>
+        <w:rPr>
+          <w:rFonts w:ascii="Times New Roman" w:hAnsi="Times New Roman" w:cs="Times New Roman"/>
+          <w:sz w:val="24"/>
+          <w:szCs w:val="22"/>
+        </w:rPr>
+        <w:t>нтерфейсы работают.</w:t>
+      </w:r>
+    </w:p>
+    <w:p>
+      <w:pPr>
+        <w:rPr>
+          <w:rFonts w:ascii="Times New Roman" w:hAnsi="Times New Roman" w:cs="Times New Roman"/>
+          <w:sz w:val="28"/>
+          <w:szCs w:val="20"/>
+        </w:rPr>
+      </w:pPr>
+      <w:r>
+        <w:rPr>
+          <w:rFonts w:ascii="Times New Roman" w:hAnsi="Times New Roman" w:cs="Times New Roman"/>
+          <w:sz w:val="28"/>
+        </w:rPr>
+        <w:br w:type="page"/>
+      </w:r>
+    </w:p>
+    <w:p>
+      <w:pPr>
+        <w:pStyle w:val="1"/>
+        <w:spacing w:before="176"/>
+        <w:rPr>
+          <w:rFonts w:ascii="Times New Roman" w:hAnsi="Times New Roman" w:cs="Times New Roman"/>
+          <w:sz w:val="36"/>
         </w:rPr>
       </w:pPr>
     </w:p>
@@ -8270,7 +8316,66 @@
           <w:sz w:val="24"/>
           <w:szCs w:val="22"/>
         </w:rPr>
-        <w:t>Отправьте эхо-запрос с PC-A на шлюз по умолчанию.</w:t>
+        <w:t>Отправьте эхо-запрос с PC-A на шлюз по умолчанию</w:t>
+      </w:r>
+    </w:p>
+    <w:p>
+      <w:pPr>
+        <w:pStyle w:val="a3"/>
+        <w:ind w:left="1380"/>
+        <w:jc w:val="center"/>
+        <w:rPr>
+          <w:rFonts w:ascii="Times New Roman" w:hAnsi="Times New Roman" w:cs="Times New Roman"/>
+          <w:sz w:val="24"/>
+          <w:szCs w:val="22"/>
+        </w:rPr>
+      </w:pPr>
+      <w:r>
+        <w:rPr>
+          <w:rFonts w:ascii="Times New Roman" w:hAnsi="Times New Roman" w:cs="Times New Roman"/>
+          <w:sz w:val="24"/>
+          <w:szCs w:val="22"/>
+        </w:rPr>
+        <w:drawing>
+          <wp:inline distT="0" distB="0" distL="0" distR="0" wp14:anchorId="7EAD0753" wp14:editId="585B1094">
+            <wp:extent cx="4077269" cy="6897063"/>
+            <wp:effectExtent l="19050" t="19050" r="19050" b="18415"/>
+            <wp:docPr id="8" name="Рисунок 8"/>
+            <wp:cNvGraphicFramePr>
+              <a:graphicFrameLocks xmlns:a="http://schemas.openxmlformats.org/drawingml/2006/main" noChangeAspect="1"/>
+            </wp:cNvGraphicFramePr>
+            <a:graphic xmlns:a="http://schemas.openxmlformats.org/drawingml/2006/main">
+              <a:graphicData uri="http://schemas.openxmlformats.org/drawingml/2006/picture">
+                <pic:pic xmlns:pic="http://schemas.openxmlformats.org/drawingml/2006/picture">
+                  <pic:nvPicPr>
+                    <pic:cNvPr id="1" name=""/>
+                    <pic:cNvPicPr/>
+                  </pic:nvPicPr>
+                  <pic:blipFill>
+                    <a:blip r:embed="rId15"/>
+                    <a:stretch>
+                      <a:fillRect/>
+                    </a:stretch>
+                  </pic:blipFill>
+                  <pic:spPr>
+                    <a:xfrm>
+                      <a:off x="0" y="0"/>
+                      <a:ext cx="4077269" cy="6897063"/>
+                    </a:xfrm>
+                    <a:prstGeom prst="rect">
+                      <a:avLst/>
+                    </a:prstGeom>
+                    <a:ln>
+                      <a:solidFill>
+                        <a:schemeClr val="tx1"/>
+                      </a:solidFill>
+                    </a:ln>
+                  </pic:spPr>
+                </pic:pic>
+              </a:graphicData>
+            </a:graphic>
+          </wp:inline>
+        </w:drawing>
       </w:r>
     </w:p>
     <w:p>
@@ -8292,7 +8397,82 @@
           <w:sz w:val="24"/>
           <w:szCs w:val="22"/>
         </w:rPr>
+        <w:lastRenderedPageBreak/>
         <w:t>Отправьте эхо-запрос с PC-A на PC-B.</w:t>
+      </w:r>
+    </w:p>
+    <w:p>
+      <w:pPr>
+        <w:pStyle w:val="a3"/>
+        <w:ind w:left="1380"/>
+        <w:jc w:val="center"/>
+        <w:rPr>
+          <w:rFonts w:ascii="Times New Roman" w:hAnsi="Times New Roman" w:cs="Times New Roman"/>
+          <w:sz w:val="24"/>
+          <w:szCs w:val="22"/>
+        </w:rPr>
+      </w:pPr>
+      <w:r>
+        <w:rPr>
+          <w:rFonts w:ascii="Times New Roman" w:hAnsi="Times New Roman" w:cs="Times New Roman"/>
+          <w:sz w:val="24"/>
+          <w:szCs w:val="22"/>
+        </w:rPr>
+        <w:drawing>
+          <wp:inline distT="0" distB="0" distL="0" distR="0" wp14:anchorId="26CECC41" wp14:editId="2341B66E">
+            <wp:extent cx="4163006" cy="6001588"/>
+            <wp:effectExtent l="19050" t="19050" r="28575" b="18415"/>
+            <wp:docPr id="11" name="Рисунок 11"/>
+            <wp:cNvGraphicFramePr>
+              <a:graphicFrameLocks xmlns:a="http://schemas.openxmlformats.org/drawingml/2006/main" noChangeAspect="1"/>
+            </wp:cNvGraphicFramePr>
+            <a:graphic xmlns:a="http://schemas.openxmlformats.org/drawingml/2006/main">
+              <a:graphicData uri="http://schemas.openxmlformats.org/drawingml/2006/picture">
+                <pic:pic xmlns:pic="http://schemas.openxmlformats.org/drawingml/2006/picture">
+                  <pic:nvPicPr>
+                    <pic:cNvPr id="1" name=""/>
+                    <pic:cNvPicPr/>
+                  </pic:nvPicPr>
+                  <pic:blipFill>
+                    <a:blip r:embed="rId16"/>
+                    <a:stretch>
+                      <a:fillRect/>
+                    </a:stretch>
+                  </pic:blipFill>
+                  <pic:spPr>
+                    <a:xfrm>
+                      <a:off x="0" y="0"/>
+                      <a:ext cx="4163006" cy="6001588"/>
+                    </a:xfrm>
+                    <a:prstGeom prst="rect">
+                      <a:avLst/>
+                    </a:prstGeom>
+                    <a:ln>
+                      <a:solidFill>
+                        <a:schemeClr val="tx1"/>
+                      </a:solidFill>
+                    </a:ln>
+                  </pic:spPr>
+                </pic:pic>
+              </a:graphicData>
+            </a:graphic>
+          </wp:inline>
+        </w:drawing>
+      </w:r>
+    </w:p>
+    <w:p>
+      <w:pPr>
+        <w:rPr>
+          <w:rFonts w:ascii="Times New Roman" w:hAnsi="Times New Roman" w:cs="Times New Roman"/>
+          <w:sz w:val="24"/>
+        </w:rPr>
+      </w:pPr>
+      <w:r>
+        <w:rPr>
+          <w:rFonts w:ascii="Times New Roman" w:hAnsi="Times New Roman" w:cs="Times New Roman"/>
+          <w:sz w:val="24"/>
+        </w:rPr>
+        <w:br w:type="page"/>
       </w:r>
     </w:p>
     <w:p>
@@ -8314,7 +8494,82 @@
           <w:sz w:val="24"/>
           <w:szCs w:val="22"/>
         </w:rPr>
+        <w:lastRenderedPageBreak/>
         <w:t>Отправьте эхо-запрос с компьютера PC-A на коммутатор S2.</w:t>
+      </w:r>
+    </w:p>
+    <w:p>
+      <w:pPr>
+        <w:pStyle w:val="a3"/>
+        <w:ind w:left="1380"/>
+        <w:jc w:val="center"/>
+        <w:rPr>
+          <w:rFonts w:ascii="Times New Roman" w:hAnsi="Times New Roman" w:cs="Times New Roman"/>
+          <w:sz w:val="24"/>
+          <w:szCs w:val="22"/>
+        </w:rPr>
+      </w:pPr>
+      <w:r>
+        <w:rPr>
+          <w:rFonts w:ascii="Times New Roman" w:hAnsi="Times New Roman" w:cs="Times New Roman"/>
+          <w:sz w:val="24"/>
+          <w:szCs w:val="22"/>
+        </w:rPr>
+        <w:drawing>
+          <wp:inline distT="0" distB="0" distL="0" distR="0" wp14:anchorId="26AB4FE3" wp14:editId="1980392C">
+            <wp:extent cx="4143953" cy="6011114"/>
+            <wp:effectExtent l="19050" t="19050" r="28575" b="27940"/>
+            <wp:docPr id="9" name="Рисунок 9"/>
+            <wp:cNvGraphicFramePr>
+              <a:graphicFrameLocks xmlns:a="http://schemas.openxmlformats.org/drawingml/2006/main" noChangeAspect="1"/>
+            </wp:cNvGraphicFramePr>
+            <a:graphic xmlns:a="http://schemas.openxmlformats.org/drawingml/2006/main">
+              <a:graphicData uri="http://schemas.openxmlformats.org/drawingml/2006/picture">
+                <pic:pic xmlns:pic="http://schemas.openxmlformats.org/drawingml/2006/picture">
+                  <pic:nvPicPr>
+                    <pic:cNvPr id="1" name=""/>
+                    <pic:cNvPicPr/>
+                  </pic:nvPicPr>
+                  <pic:blipFill>
+                    <a:blip r:embed="rId17"/>
+                    <a:stretch>
+                      <a:fillRect/>
+                    </a:stretch>
+                  </pic:blipFill>
+                  <pic:spPr>
+                    <a:xfrm>
+                      <a:off x="0" y="0"/>
+                      <a:ext cx="4143953" cy="6011114"/>
+                    </a:xfrm>
+                    <a:prstGeom prst="rect">
+                      <a:avLst/>
+                    </a:prstGeom>
+                    <a:ln>
+                      <a:solidFill>
+                        <a:schemeClr val="tx1"/>
+                      </a:solidFill>
+                    </a:ln>
+                  </pic:spPr>
+                </pic:pic>
+              </a:graphicData>
+            </a:graphic>
+          </wp:inline>
+        </w:drawing>
+      </w:r>
+    </w:p>
+    <w:p>
+      <w:pPr>
+        <w:rPr>
+          <w:rFonts w:ascii="Times New Roman" w:hAnsi="Times New Roman" w:cs="Times New Roman"/>
+          <w:sz w:val="24"/>
+        </w:rPr>
+      </w:pPr>
+      <w:r>
+        <w:rPr>
+          <w:rFonts w:ascii="Times New Roman" w:hAnsi="Times New Roman" w:cs="Times New Roman"/>
+          <w:sz w:val="24"/>
+        </w:rPr>
+        <w:br w:type="page"/>
       </w:r>
     </w:p>
     <w:p>
@@ -8462,6 +8717,7 @@
     </w:p>
     <w:p>
       <w:pPr>
+        <w:jc w:val="center"/>
         <w:rPr>
           <w:rFonts w:ascii="Times New Roman" w:hAnsi="Times New Roman" w:cs="Times New Roman"/>
           <w:b/>
@@ -8474,6 +8730,62 @@
           <w:b/>
           <w:sz w:val="32"/>
         </w:rPr>
+        <w:drawing>
+          <wp:inline distT="0" distB="0" distL="0" distR="0" wp14:anchorId="4AE8269B" wp14:editId="3859BBF9">
+            <wp:extent cx="4781550" cy="6718523"/>
+            <wp:effectExtent l="19050" t="19050" r="19050" b="25400"/>
+            <wp:docPr id="12" name="Рисунок 12"/>
+            <wp:cNvGraphicFramePr>
+              <a:graphicFrameLocks xmlns:a="http://schemas.openxmlformats.org/drawingml/2006/main" noChangeAspect="1"/>
+            </wp:cNvGraphicFramePr>
+            <a:graphic xmlns:a="http://schemas.openxmlformats.org/drawingml/2006/main">
+              <a:graphicData uri="http://schemas.openxmlformats.org/drawingml/2006/picture">
+                <pic:pic xmlns:pic="http://schemas.openxmlformats.org/drawingml/2006/picture">
+                  <pic:nvPicPr>
+                    <pic:cNvPr id="1" name=""/>
+                    <pic:cNvPicPr/>
+                  </pic:nvPicPr>
+                  <pic:blipFill>
+                    <a:blip r:embed="rId18"/>
+                    <a:stretch>
+                      <a:fillRect/>
+                    </a:stretch>
+                  </pic:blipFill>
+                  <pic:spPr>
+                    <a:xfrm>
+                      <a:off x="0" y="0"/>
+                      <a:ext cx="4798341" cy="6742117"/>
+                    </a:xfrm>
+                    <a:prstGeom prst="rect">
+                      <a:avLst/>
+                    </a:prstGeom>
+                    <a:ln>
+                      <a:solidFill>
+                        <a:schemeClr val="tx1"/>
+                      </a:solidFill>
+                    </a:ln>
+                  </pic:spPr>
+                </pic:pic>
+              </a:graphicData>
+            </a:graphic>
+          </wp:inline>
+        </w:drawing>
+      </w:r>
+    </w:p>
+    <w:p>
+      <w:pPr>
+        <w:rPr>
+          <w:rFonts w:ascii="Times New Roman" w:hAnsi="Times New Roman" w:cs="Times New Roman"/>
+          <w:b/>
+          <w:sz w:val="32"/>
+        </w:rPr>
+      </w:pPr>
+      <w:r>
+        <w:rPr>
+          <w:rFonts w:ascii="Times New Roman" w:hAnsi="Times New Roman" w:cs="Times New Roman"/>
+          <w:b/>
+          <w:sz w:val="32"/>
+        </w:rPr>
         <w:br w:type="page"/>
       </w:r>
     </w:p>
@@ -8494,7 +8806,15 @@
           <w:sz w:val="32"/>
         </w:rPr>
         <w:lastRenderedPageBreak/>
-        <w:t>Вопросы</w:t>
+        <w:t>В</w:t>
+      </w:r>
+      <w:r>
+        <w:rPr>
+          <w:rFonts w:ascii="Times New Roman" w:hAnsi="Times New Roman" w:cs="Times New Roman"/>
+          <w:b/>
+          <w:sz w:val="32"/>
+        </w:rPr>
+        <w:t>опросы</w:t>
       </w:r>
       <w:r>
         <w:rPr>
@@ -8698,7 +9018,25 @@
           <w:sz w:val="24"/>
           <w:szCs w:val="22"/>
         </w:rPr>
-        <w:t>-a-Stick. В чем заключается недостаток устаревшего метода маршрутизации между сетями VLAN?</w:t>
+        <w:t>-a-</w:t>
+      </w:r>
+      <w:proofErr w:type="spellStart"/>
+      <w:r>
+        <w:rPr>
+          <w:rFonts w:ascii="Times New Roman" w:hAnsi="Times New Roman" w:cs="Times New Roman"/>
+          <w:sz w:val="24"/>
+          <w:szCs w:val="22"/>
+        </w:rPr>
+        <w:t>Stick</w:t>
+      </w:r>
+      <w:proofErr w:type="spellEnd"/>
+      <w:r>
+        <w:rPr>
+          <w:rFonts w:ascii="Times New Roman" w:hAnsi="Times New Roman" w:cs="Times New Roman"/>
+          <w:sz w:val="24"/>
+          <w:szCs w:val="22"/>
+        </w:rPr>
+        <w:t>. В чем заключается недостаток устаревшего метода маршрутизации между сетями VLAN?</w:t>
       </w:r>
     </w:p>
     <w:p>
@@ -8756,7 +9094,7 @@
           <w:sz w:val="24"/>
           <w:szCs w:val="22"/>
         </w:rPr>
-        <w:t xml:space="preserve">-a-Stick. В чем заключается недостаток метода маршрутизации </w:t>
+        <w:t>-a-</w:t>
       </w:r>
       <w:proofErr w:type="spellStart"/>
       <w:r>
@@ -8765,6 +9103,24 @@
           <w:sz w:val="24"/>
           <w:szCs w:val="22"/>
         </w:rPr>
+        <w:t>Stick</w:t>
+      </w:r>
+      <w:proofErr w:type="spellEnd"/>
+      <w:r>
+        <w:rPr>
+          <w:rFonts w:ascii="Times New Roman" w:hAnsi="Times New Roman" w:cs="Times New Roman"/>
+          <w:sz w:val="24"/>
+          <w:szCs w:val="22"/>
+        </w:rPr>
+        <w:t xml:space="preserve">. В чем заключается недостаток метода маршрутизации </w:t>
+      </w:r>
+      <w:proofErr w:type="spellStart"/>
+      <w:r>
+        <w:rPr>
+          <w:rFonts w:ascii="Times New Roman" w:hAnsi="Times New Roman" w:cs="Times New Roman"/>
+          <w:sz w:val="24"/>
+          <w:szCs w:val="22"/>
+        </w:rPr>
         <w:t>Router</w:t>
       </w:r>
       <w:proofErr w:type="spellEnd"/>
@@ -8792,7 +9148,25 @@
           <w:sz w:val="24"/>
           <w:szCs w:val="22"/>
         </w:rPr>
-        <w:t>-a-Stick?</w:t>
+        <w:t>-a-</w:t>
+      </w:r>
+      <w:proofErr w:type="spellStart"/>
+      <w:r>
+        <w:rPr>
+          <w:rFonts w:ascii="Times New Roman" w:hAnsi="Times New Roman" w:cs="Times New Roman"/>
+          <w:sz w:val="24"/>
+          <w:szCs w:val="22"/>
+        </w:rPr>
+        <w:t>Stick</w:t>
+      </w:r>
+      <w:proofErr w:type="spellEnd"/>
+      <w:r>
+        <w:rPr>
+          <w:rFonts w:ascii="Times New Roman" w:hAnsi="Times New Roman" w:cs="Times New Roman"/>
+          <w:sz w:val="24"/>
+          <w:szCs w:val="22"/>
+        </w:rPr>
+        <w:t>?</w:t>
       </w:r>
     </w:p>
     <w:p>
@@ -8823,7 +9197,23 @@
           <w:sz w:val="24"/>
           <w:szCs w:val="22"/>
         </w:rPr>
-        <w:t>подынтерфейс</w:t>
+        <w:t>под</w:t>
+      </w:r>
+      <w:r>
+        <w:rPr>
+          <w:rFonts w:ascii="Times New Roman" w:hAnsi="Times New Roman" w:cs="Times New Roman"/>
+          <w:sz w:val="24"/>
+          <w:szCs w:val="22"/>
+        </w:rPr>
+        <w:t>и</w:t>
+      </w:r>
+      <w:r>
+        <w:rPr>
+          <w:rFonts w:ascii="Times New Roman" w:hAnsi="Times New Roman" w:cs="Times New Roman"/>
+          <w:sz w:val="24"/>
+          <w:szCs w:val="22"/>
+        </w:rPr>
+        <w:t>нтерфейс</w:t>
       </w:r>
       <w:proofErr w:type="spellEnd"/>
       <w:r>
@@ -8856,6 +9246,8 @@
         </w:rPr>
         <w:t>Опишите алгоритм настройки маршрутизации на коммутаторе уровня 3. В чем заключается недостаток использования многоуровневых коммутаторов для маршрутизации между VLAN?</w:t>
       </w:r>
+      <w:bookmarkStart w:id="0" w:name="_GoBack"/>
+      <w:bookmarkEnd w:id="0"/>
     </w:p>
     <w:p>
       <w:pPr>
@@ -8934,7 +9326,25 @@
           <w:sz w:val="24"/>
           <w:szCs w:val="22"/>
         </w:rPr>
-        <w:t>-a-Stick?</w:t>
+        <w:t>-a-</w:t>
+      </w:r>
+      <w:proofErr w:type="spellStart"/>
+      <w:r>
+        <w:rPr>
+          <w:rFonts w:ascii="Times New Roman" w:hAnsi="Times New Roman" w:cs="Times New Roman"/>
+          <w:sz w:val="24"/>
+          <w:szCs w:val="22"/>
+        </w:rPr>
+        <w:t>Stick</w:t>
+      </w:r>
+      <w:proofErr w:type="spellEnd"/>
+      <w:r>
+        <w:rPr>
+          <w:rFonts w:ascii="Times New Roman" w:hAnsi="Times New Roman" w:cs="Times New Roman"/>
+          <w:sz w:val="24"/>
+          <w:szCs w:val="22"/>
+        </w:rPr>
+        <w:t>?</w:t>
       </w:r>
     </w:p>
     <w:p>
@@ -8992,12 +9402,30 @@
           <w:sz w:val="24"/>
           <w:szCs w:val="22"/>
         </w:rPr>
-        <w:t>-a-Stick?</w:t>
+        <w:t>-a-</w:t>
+      </w:r>
+      <w:proofErr w:type="spellStart"/>
+      <w:r>
+        <w:rPr>
+          <w:rFonts w:ascii="Times New Roman" w:hAnsi="Times New Roman" w:cs="Times New Roman"/>
+          <w:sz w:val="24"/>
+          <w:szCs w:val="22"/>
+        </w:rPr>
+        <w:t>Stick</w:t>
+      </w:r>
+      <w:proofErr w:type="spellEnd"/>
+      <w:r>
+        <w:rPr>
+          <w:rFonts w:ascii="Times New Roman" w:hAnsi="Times New Roman" w:cs="Times New Roman"/>
+          <w:sz w:val="24"/>
+          <w:szCs w:val="22"/>
+        </w:rPr>
+        <w:t>?</w:t>
       </w:r>
     </w:p>
     <w:sectPr>
-      <w:headerReference w:type="default" r:id="rId12"/>
-      <w:footerReference w:type="default" r:id="rId13"/>
+      <w:headerReference w:type="default" r:id="rId19"/>
+      <w:footerReference w:type="default" r:id="rId20"/>
       <w:pgSz w:w="12240" w:h="15840"/>
       <w:pgMar w:top="1100" w:right="980" w:bottom="1100" w:left="780" w:header="787" w:footer="901" w:gutter="0"/>
       <w:cols w:space="720"/>
@@ -9007,7 +9435,7 @@
 </file>
 
 <file path=word/endnotes.xml><?xml version="1.0" encoding="utf-8"?>
-<w:endnotes xmlns:wpc="http://schemas.microsoft.com/office/word/2010/wordprocessingCanvas" xmlns:cx="http://schemas.microsoft.com/office/drawing/2014/chartex" xmlns:cx1="http://schemas.microsoft.com/office/drawing/2015/9/8/chartex" xmlns:cx2="http://schemas.microsoft.com/office/drawing/2015/10/21/chartex" xmlns:cx3="http://schemas.microsoft.com/office/drawing/2016/5/9/chartex" xmlns:cx4="http://schemas.microsoft.com/office/drawing/2016/5/10/chartex" xmlns:cx5="http://schemas.microsoft.com/office/drawing/2016/5/11/chartex" xmlns:cx6="http://schemas.microsoft.com/office/drawing/2016/5/12/chartex" xmlns:cx7="http://schemas.microsoft.com/office/drawing/2016/5/13/chartex" xmlns:cx8="http://schemas.microsoft.com/office/drawing/2016/5/14/chartex" xmlns:mc="http://schemas.openxmlformats.org/markup-compatibility/2006" xmlns:aink="http://schemas.microsoft.com/office/drawing/2016/ink" xmlns:am3d="http://schemas.microsoft.com/office/drawing/2017/model3d" xmlns:o="urn:schemas-microsoft-com:office:office" xmlns:r="http://schemas.openxmlformats.org/officeDocument/2006/relationships" xmlns:m="http://schemas.openxmlformats.org/officeDocument/2006/math" xmlns:v="urn:schemas-microsoft-com:vml" xmlns:wp14="http://schemas.microsoft.com/office/word/2010/wordprocessingDrawing" xmlns:wp="http://schemas.openxmlformats.org/drawingml/2006/wordprocessingDrawing" xmlns:w10="urn:schemas-microsoft-com:office:word" xmlns:w="http://schemas.openxmlformats.org/wordprocessingml/2006/main" xmlns:w14="http://schemas.microsoft.com/office/word/2010/wordml" xmlns:w15="http://schemas.microsoft.com/office/word/2012/wordml" xmlns:w16cex="http://schemas.microsoft.com/office/word/2018/wordml/cex" xmlns:w16cid="http://schemas.microsoft.com/office/word/2016/wordml/cid" xmlns:w16="http://schemas.microsoft.com/office/word/2018/wordml" xmlns:w16sdtdh="http://schemas.microsoft.com/office/word/2020/wordml/sdtdatahash" xmlns:w16se="http://schemas.microsoft.com/office/word/2015/wordml/symex" xmlns:wpg="http://schemas.microsoft.com/office/word/2010/wordprocessingGroup" xmlns:wpi="http://schemas.microsoft.com/office/word/2010/wordprocessingInk" xmlns:wne="http://schemas.microsoft.com/office/word/2006/wordml" xmlns:wps="http://schemas.microsoft.com/office/word/2010/wordprocessingShape" mc:Ignorable="w14 w15 w16se w16cid w16 w16cex w16sdtdh wp14">
+<w:endnotes xmlns:wpc="http://schemas.microsoft.com/office/word/2010/wordprocessingCanvas" xmlns:cx="http://schemas.microsoft.com/office/drawing/2014/chartex" xmlns:cx1="http://schemas.microsoft.com/office/drawing/2015/9/8/chartex" xmlns:cx2="http://schemas.microsoft.com/office/drawing/2015/10/21/chartex" xmlns:cx3="http://schemas.microsoft.com/office/drawing/2016/5/9/chartex" xmlns:cx4="http://schemas.microsoft.com/office/drawing/2016/5/10/chartex" xmlns:cx5="http://schemas.microsoft.com/office/drawing/2016/5/11/chartex" xmlns:cx6="http://schemas.microsoft.com/office/drawing/2016/5/12/chartex" xmlns:cx7="http://schemas.microsoft.com/office/drawing/2016/5/13/chartex" xmlns:cx8="http://schemas.microsoft.com/office/drawing/2016/5/14/chartex" xmlns:mc="http://schemas.openxmlformats.org/markup-compatibility/2006" xmlns:aink="http://schemas.microsoft.com/office/drawing/2016/ink" xmlns:am3d="http://schemas.microsoft.com/office/drawing/2017/model3d" xmlns:o="urn:schemas-microsoft-com:office:office" xmlns:r="http://schemas.openxmlformats.org/officeDocument/2006/relationships" xmlns:m="http://schemas.openxmlformats.org/officeDocument/2006/math" xmlns:v="urn:schemas-microsoft-com:vml" xmlns:wp14="http://schemas.microsoft.com/office/word/2010/wordprocessingDrawing" xmlns:wp="http://schemas.openxmlformats.org/drawingml/2006/wordprocessingDrawing" xmlns:w10="urn:schemas-microsoft-com:office:word" xmlns:w="http://schemas.openxmlformats.org/wordprocessingml/2006/main" xmlns:w14="http://schemas.microsoft.com/office/word/2010/wordml" xmlns:w15="http://schemas.microsoft.com/office/word/2012/wordml" xmlns:w16cid="http://schemas.microsoft.com/office/word/2016/wordml/cid" xmlns:w16se="http://schemas.microsoft.com/office/word/2015/wordml/symex" xmlns:wpg="http://schemas.microsoft.com/office/word/2010/wordprocessingGroup" xmlns:wpi="http://schemas.microsoft.com/office/word/2010/wordprocessingInk" xmlns:wne="http://schemas.microsoft.com/office/word/2006/wordml" xmlns:wps="http://schemas.microsoft.com/office/word/2010/wordprocessingShape" mc:Ignorable="w14 w15 w16se w16cid wp14">
   <w:endnote w:type="separator" w:id="-1">
     <w:p>
       <w:r>
@@ -9026,7 +9454,7 @@
 </file>
 
 <file path=word/footer1.xml><?xml version="1.0" encoding="utf-8"?>
-<w:ftr xmlns:wpc="http://schemas.microsoft.com/office/word/2010/wordprocessingCanvas" xmlns:cx="http://schemas.microsoft.com/office/drawing/2014/chartex" xmlns:cx1="http://schemas.microsoft.com/office/drawing/2015/9/8/chartex" xmlns:cx2="http://schemas.microsoft.com/office/drawing/2015/10/21/chartex" xmlns:cx3="http://schemas.microsoft.com/office/drawing/2016/5/9/chartex" xmlns:cx4="http://schemas.microsoft.com/office/drawing/2016/5/10/chartex" xmlns:cx5="http://schemas.microsoft.com/office/drawing/2016/5/11/chartex" xmlns:cx6="http://schemas.microsoft.com/office/drawing/2016/5/12/chartex" xmlns:cx7="http://schemas.microsoft.com/office/drawing/2016/5/13/chartex" xmlns:cx8="http://schemas.microsoft.com/office/drawing/2016/5/14/chartex" xmlns:mc="http://schemas.openxmlformats.org/markup-compatibility/2006" xmlns:aink="http://schemas.microsoft.com/office/drawing/2016/ink" xmlns:am3d="http://schemas.microsoft.com/office/drawing/2017/model3d" xmlns:o="urn:schemas-microsoft-com:office:office" xmlns:r="http://schemas.openxmlformats.org/officeDocument/2006/relationships" xmlns:m="http://schemas.openxmlformats.org/officeDocument/2006/math" xmlns:v="urn:schemas-microsoft-com:vml" xmlns:wp14="http://schemas.microsoft.com/office/word/2010/wordprocessingDrawing" xmlns:wp="http://schemas.openxmlformats.org/drawingml/2006/wordprocessingDrawing" xmlns:w10="urn:schemas-microsoft-com:office:word" xmlns:w="http://schemas.openxmlformats.org/wordprocessingml/2006/main" xmlns:w14="http://schemas.microsoft.com/office/word/2010/wordml" xmlns:w15="http://schemas.microsoft.com/office/word/2012/wordml" xmlns:w16cex="http://schemas.microsoft.com/office/word/2018/wordml/cex" xmlns:w16cid="http://schemas.microsoft.com/office/word/2016/wordml/cid" xmlns:w16="http://schemas.microsoft.com/office/word/2018/wordml" xmlns:w16sdtdh="http://schemas.microsoft.com/office/word/2020/wordml/sdtdatahash" xmlns:w16se="http://schemas.microsoft.com/office/word/2015/wordml/symex" xmlns:wpg="http://schemas.microsoft.com/office/word/2010/wordprocessingGroup" xmlns:wpi="http://schemas.microsoft.com/office/word/2010/wordprocessingInk" xmlns:wne="http://schemas.microsoft.com/office/word/2006/wordml" xmlns:wps="http://schemas.microsoft.com/office/word/2010/wordprocessingShape" mc:Ignorable="w14 w15 w16se w16cid w16 w16cex w16sdtdh wp14">
+<w:ftr xmlns:wpc="http://schemas.microsoft.com/office/word/2010/wordprocessingCanvas" xmlns:cx="http://schemas.microsoft.com/office/drawing/2014/chartex" xmlns:cx1="http://schemas.microsoft.com/office/drawing/2015/9/8/chartex" xmlns:cx2="http://schemas.microsoft.com/office/drawing/2015/10/21/chartex" xmlns:cx3="http://schemas.microsoft.com/office/drawing/2016/5/9/chartex" xmlns:cx4="http://schemas.microsoft.com/office/drawing/2016/5/10/chartex" xmlns:cx5="http://schemas.microsoft.com/office/drawing/2016/5/11/chartex" xmlns:cx6="http://schemas.microsoft.com/office/drawing/2016/5/12/chartex" xmlns:cx7="http://schemas.microsoft.com/office/drawing/2016/5/13/chartex" xmlns:cx8="http://schemas.microsoft.com/office/drawing/2016/5/14/chartex" xmlns:mc="http://schemas.openxmlformats.org/markup-compatibility/2006" xmlns:aink="http://schemas.microsoft.com/office/drawing/2016/ink" xmlns:am3d="http://schemas.microsoft.com/office/drawing/2017/model3d" xmlns:o="urn:schemas-microsoft-com:office:office" xmlns:r="http://schemas.openxmlformats.org/officeDocument/2006/relationships" xmlns:m="http://schemas.openxmlformats.org/officeDocument/2006/math" xmlns:v="urn:schemas-microsoft-com:vml" xmlns:wp14="http://schemas.microsoft.com/office/word/2010/wordprocessingDrawing" xmlns:wp="http://schemas.openxmlformats.org/drawingml/2006/wordprocessingDrawing" xmlns:w10="urn:schemas-microsoft-com:office:word" xmlns:w="http://schemas.openxmlformats.org/wordprocessingml/2006/main" xmlns:w14="http://schemas.microsoft.com/office/word/2010/wordml" xmlns:w15="http://schemas.microsoft.com/office/word/2012/wordml" xmlns:w16cid="http://schemas.microsoft.com/office/word/2016/wordml/cid" xmlns:w16se="http://schemas.microsoft.com/office/word/2015/wordml/symex" xmlns:wpg="http://schemas.microsoft.com/office/word/2010/wordprocessingGroup" xmlns:wpi="http://schemas.microsoft.com/office/word/2010/wordprocessingInk" xmlns:wne="http://schemas.microsoft.com/office/word/2006/wordml" xmlns:wps="http://schemas.microsoft.com/office/word/2010/wordprocessingShape" mc:Ignorable="w14 w15 w16se w16cid wp14">
   <w:p>
     <w:pPr>
       <w:pStyle w:val="a3"/>
@@ -9039,7 +9467,7 @@
           <v:stroke joinstyle="miter"/>
           <v:path gradientshapeok="t" o:connecttype="rect"/>
         </v:shapetype>
-        <v:shape id="_x0000_s1026" type="#_x0000_t202" style="position:absolute;margin-left:53pt;margin-top:735.95pt;width:438.3pt;height:21.2pt;z-index:-15960064;mso-position-horizontal-relative:page;mso-position-vertical-relative:page" filled="f" stroked="f">
+        <v:shape id="_x0000_s2050" type="#_x0000_t202" style="position:absolute;margin-left:53pt;margin-top:735.95pt;width:438.3pt;height:21.2pt;z-index:-15960064;mso-position-horizontal-relative:page;mso-position-vertical-relative:page" filled="f" stroked="f">
           <v:textbox inset="0,0,0,0">
             <w:txbxContent>
               <w:p>
@@ -9203,6 +9631,7 @@
                   </w:rPr>
                   <w:t xml:space="preserve"> </w:t>
                 </w:r>
+                <w:proofErr w:type="spellStart"/>
                 <w:r>
                   <w:rPr>
                     <w:spacing w:val="-1"/>
@@ -9214,7 +9643,14 @@
                   <w:rPr>
                     <w:sz w:val="16"/>
                   </w:rPr>
-                  <w:t xml:space="preserve">co </w:t>
+                  <w:t>co</w:t>
+                </w:r>
+                <w:proofErr w:type="spellEnd"/>
+                <w:r>
+                  <w:rPr>
+                    <w:sz w:val="16"/>
+                  </w:rPr>
+                  <w:t xml:space="preserve"> </w:t>
                 </w:r>
                 <w:r>
                   <w:rPr>
@@ -9694,7 +10130,7 @@
     </w:r>
     <w:r>
       <w:pict w14:anchorId="28DD5156">
-        <v:shape id="_x0000_s1025" type="#_x0000_t202" style="position:absolute;margin-left:509.2pt;margin-top:736.8pt;width:49.95pt;height:11pt;z-index:-15959552;mso-position-horizontal-relative:page;mso-position-vertical-relative:page" filled="f" stroked="f">
+        <v:shape id="_x0000_s2049" type="#_x0000_t202" style="position:absolute;margin-left:509.2pt;margin-top:736.8pt;width:49.95pt;height:11pt;z-index:-15959552;mso-position-horizontal-relative:page;mso-position-vertical-relative:page" filled="f" stroked="f">
           <v:textbox inset="0,0,0,0">
             <w:txbxContent>
               <w:p>
@@ -9762,7 +10198,7 @@
 </file>
 
 <file path=word/footnotes.xml><?xml version="1.0" encoding="utf-8"?>
-<w:footnotes xmlns:wpc="http://schemas.microsoft.com/office/word/2010/wordprocessingCanvas" xmlns:cx="http://schemas.microsoft.com/office/drawing/2014/chartex" xmlns:cx1="http://schemas.microsoft.com/office/drawing/2015/9/8/chartex" xmlns:cx2="http://schemas.microsoft.com/office/drawing/2015/10/21/chartex" xmlns:cx3="http://schemas.microsoft.com/office/drawing/2016/5/9/chartex" xmlns:cx4="http://schemas.microsoft.com/office/drawing/2016/5/10/chartex" xmlns:cx5="http://schemas.microsoft.com/office/drawing/2016/5/11/chartex" xmlns:cx6="http://schemas.microsoft.com/office/drawing/2016/5/12/chartex" xmlns:cx7="http://schemas.microsoft.com/office/drawing/2016/5/13/chartex" xmlns:cx8="http://schemas.microsoft.com/office/drawing/2016/5/14/chartex" xmlns:mc="http://schemas.openxmlformats.org/markup-compatibility/2006" xmlns:aink="http://schemas.microsoft.com/office/drawing/2016/ink" xmlns:am3d="http://schemas.microsoft.com/office/drawing/2017/model3d" xmlns:o="urn:schemas-microsoft-com:office:office" xmlns:r="http://schemas.openxmlformats.org/officeDocument/2006/relationships" xmlns:m="http://schemas.openxmlformats.org/officeDocument/2006/math" xmlns:v="urn:schemas-microsoft-com:vml" xmlns:wp14="http://schemas.microsoft.com/office/word/2010/wordprocessingDrawing" xmlns:wp="http://schemas.openxmlformats.org/drawingml/2006/wordprocessingDrawing" xmlns:w10="urn:schemas-microsoft-com:office:word" xmlns:w="http://schemas.openxmlformats.org/wordprocessingml/2006/main" xmlns:w14="http://schemas.microsoft.com/office/word/2010/wordml" xmlns:w15="http://schemas.microsoft.com/office/word/2012/wordml" xmlns:w16cex="http://schemas.microsoft.com/office/word/2018/wordml/cex" xmlns:w16cid="http://schemas.microsoft.com/office/word/2016/wordml/cid" xmlns:w16="http://schemas.microsoft.com/office/word/2018/wordml" xmlns:w16sdtdh="http://schemas.microsoft.com/office/word/2020/wordml/sdtdatahash" xmlns:w16se="http://schemas.microsoft.com/office/word/2015/wordml/symex" xmlns:wpg="http://schemas.microsoft.com/office/word/2010/wordprocessingGroup" xmlns:wpi="http://schemas.microsoft.com/office/word/2010/wordprocessingInk" xmlns:wne="http://schemas.microsoft.com/office/word/2006/wordml" xmlns:wps="http://schemas.microsoft.com/office/word/2010/wordprocessingShape" mc:Ignorable="w14 w15 w16se w16cid w16 w16cex w16sdtdh wp14">
+<w:footnotes xmlns:wpc="http://schemas.microsoft.com/office/word/2010/wordprocessingCanvas" xmlns:cx="http://schemas.microsoft.com/office/drawing/2014/chartex" xmlns:cx1="http://schemas.microsoft.com/office/drawing/2015/9/8/chartex" xmlns:cx2="http://schemas.microsoft.com/office/drawing/2015/10/21/chartex" xmlns:cx3="http://schemas.microsoft.com/office/drawing/2016/5/9/chartex" xmlns:cx4="http://schemas.microsoft.com/office/drawing/2016/5/10/chartex" xmlns:cx5="http://schemas.microsoft.com/office/drawing/2016/5/11/chartex" xmlns:cx6="http://schemas.microsoft.com/office/drawing/2016/5/12/chartex" xmlns:cx7="http://schemas.microsoft.com/office/drawing/2016/5/13/chartex" xmlns:cx8="http://schemas.microsoft.com/office/drawing/2016/5/14/chartex" xmlns:mc="http://schemas.openxmlformats.org/markup-compatibility/2006" xmlns:aink="http://schemas.microsoft.com/office/drawing/2016/ink" xmlns:am3d="http://schemas.microsoft.com/office/drawing/2017/model3d" xmlns:o="urn:schemas-microsoft-com:office:office" xmlns:r="http://schemas.openxmlformats.org/officeDocument/2006/relationships" xmlns:m="http://schemas.openxmlformats.org/officeDocument/2006/math" xmlns:v="urn:schemas-microsoft-com:vml" xmlns:wp14="http://schemas.microsoft.com/office/word/2010/wordprocessingDrawing" xmlns:wp="http://schemas.openxmlformats.org/drawingml/2006/wordprocessingDrawing" xmlns:w10="urn:schemas-microsoft-com:office:word" xmlns:w="http://schemas.openxmlformats.org/wordprocessingml/2006/main" xmlns:w14="http://schemas.microsoft.com/office/word/2010/wordml" xmlns:w15="http://schemas.microsoft.com/office/word/2012/wordml" xmlns:w16cid="http://schemas.microsoft.com/office/word/2016/wordml/cid" xmlns:w16se="http://schemas.microsoft.com/office/word/2015/wordml/symex" xmlns:wpg="http://schemas.microsoft.com/office/word/2010/wordprocessingGroup" xmlns:wpi="http://schemas.microsoft.com/office/word/2010/wordprocessingInk" xmlns:wne="http://schemas.microsoft.com/office/word/2006/wordml" xmlns:wps="http://schemas.microsoft.com/office/word/2010/wordprocessingShape" mc:Ignorable="w14 w15 w16se w16cid wp14">
   <w:footnote w:type="separator" w:id="-1">
     <w:p>
       <w:r>
@@ -9781,7 +10217,7 @@
 </file>
 
 <file path=word/header1.xml><?xml version="1.0" encoding="utf-8"?>
-<w:hdr xmlns:wpc="http://schemas.microsoft.com/office/word/2010/wordprocessingCanvas" xmlns:cx="http://schemas.microsoft.com/office/drawing/2014/chartex" xmlns:cx1="http://schemas.microsoft.com/office/drawing/2015/9/8/chartex" xmlns:cx2="http://schemas.microsoft.com/office/drawing/2015/10/21/chartex" xmlns:cx3="http://schemas.microsoft.com/office/drawing/2016/5/9/chartex" xmlns:cx4="http://schemas.microsoft.com/office/drawing/2016/5/10/chartex" xmlns:cx5="http://schemas.microsoft.com/office/drawing/2016/5/11/chartex" xmlns:cx6="http://schemas.microsoft.com/office/drawing/2016/5/12/chartex" xmlns:cx7="http://schemas.microsoft.com/office/drawing/2016/5/13/chartex" xmlns:cx8="http://schemas.microsoft.com/office/drawing/2016/5/14/chartex" xmlns:mc="http://schemas.openxmlformats.org/markup-compatibility/2006" xmlns:aink="http://schemas.microsoft.com/office/drawing/2016/ink" xmlns:am3d="http://schemas.microsoft.com/office/drawing/2017/model3d" xmlns:o="urn:schemas-microsoft-com:office:office" xmlns:r="http://schemas.openxmlformats.org/officeDocument/2006/relationships" xmlns:m="http://schemas.openxmlformats.org/officeDocument/2006/math" xmlns:v="urn:schemas-microsoft-com:vml" xmlns:wp14="http://schemas.microsoft.com/office/word/2010/wordprocessingDrawing" xmlns:wp="http://schemas.openxmlformats.org/drawingml/2006/wordprocessingDrawing" xmlns:w10="urn:schemas-microsoft-com:office:word" xmlns:w="http://schemas.openxmlformats.org/wordprocessingml/2006/main" xmlns:w14="http://schemas.microsoft.com/office/word/2010/wordml" xmlns:w15="http://schemas.microsoft.com/office/word/2012/wordml" xmlns:w16cex="http://schemas.microsoft.com/office/word/2018/wordml/cex" xmlns:w16cid="http://schemas.microsoft.com/office/word/2016/wordml/cid" xmlns:w16="http://schemas.microsoft.com/office/word/2018/wordml" xmlns:w16sdtdh="http://schemas.microsoft.com/office/word/2020/wordml/sdtdatahash" xmlns:w16se="http://schemas.microsoft.com/office/word/2015/wordml/symex" xmlns:wpg="http://schemas.microsoft.com/office/word/2010/wordprocessingGroup" xmlns:wpi="http://schemas.microsoft.com/office/word/2010/wordprocessingInk" xmlns:wne="http://schemas.microsoft.com/office/word/2006/wordml" xmlns:wps="http://schemas.microsoft.com/office/word/2010/wordprocessingShape" mc:Ignorable="w14 w15 w16se w16cid w16 w16cex w16sdtdh wp14">
+<w:hdr xmlns:wpc="http://schemas.microsoft.com/office/word/2010/wordprocessingCanvas" xmlns:cx="http://schemas.microsoft.com/office/drawing/2014/chartex" xmlns:cx1="http://schemas.microsoft.com/office/drawing/2015/9/8/chartex" xmlns:cx2="http://schemas.microsoft.com/office/drawing/2015/10/21/chartex" xmlns:cx3="http://schemas.microsoft.com/office/drawing/2016/5/9/chartex" xmlns:cx4="http://schemas.microsoft.com/office/drawing/2016/5/10/chartex" xmlns:cx5="http://schemas.microsoft.com/office/drawing/2016/5/11/chartex" xmlns:cx6="http://schemas.microsoft.com/office/drawing/2016/5/12/chartex" xmlns:cx7="http://schemas.microsoft.com/office/drawing/2016/5/13/chartex" xmlns:cx8="http://schemas.microsoft.com/office/drawing/2016/5/14/chartex" xmlns:mc="http://schemas.openxmlformats.org/markup-compatibility/2006" xmlns:aink="http://schemas.microsoft.com/office/drawing/2016/ink" xmlns:am3d="http://schemas.microsoft.com/office/drawing/2017/model3d" xmlns:o="urn:schemas-microsoft-com:office:office" xmlns:r="http://schemas.openxmlformats.org/officeDocument/2006/relationships" xmlns:m="http://schemas.openxmlformats.org/officeDocument/2006/math" xmlns:v="urn:schemas-microsoft-com:vml" xmlns:wp14="http://schemas.microsoft.com/office/word/2010/wordprocessingDrawing" xmlns:wp="http://schemas.openxmlformats.org/drawingml/2006/wordprocessingDrawing" xmlns:w10="urn:schemas-microsoft-com:office:word" xmlns:w="http://schemas.openxmlformats.org/wordprocessingml/2006/main" xmlns:w14="http://schemas.microsoft.com/office/word/2010/wordml" xmlns:w15="http://schemas.microsoft.com/office/word/2012/wordml" xmlns:w16cid="http://schemas.microsoft.com/office/word/2016/wordml/cid" xmlns:w16se="http://schemas.microsoft.com/office/word/2015/wordml/symex" xmlns:wpg="http://schemas.microsoft.com/office/word/2010/wordprocessingGroup" xmlns:wpi="http://schemas.microsoft.com/office/word/2010/wordprocessingInk" xmlns:wne="http://schemas.microsoft.com/office/word/2006/wordml" xmlns:wps="http://schemas.microsoft.com/office/word/2010/wordprocessingShape" mc:Ignorable="w14 w15 w16se w16cid wp14">
   <w:p>
     <w:pPr>
       <w:pStyle w:val="a3"/>
@@ -9790,7 +10226,7 @@
     </w:pPr>
     <w:r>
       <w:pict w14:anchorId="63BD14FB">
-        <v:rect id="_x0000_s1028" style="position:absolute;margin-left:52.55pt;margin-top:53.15pt;width:507pt;height:2.15pt;z-index:-15961088;mso-position-horizontal-relative:page;mso-position-vertical-relative:page" fillcolor="black" stroked="f">
+        <v:rect id="_x0000_s2052" style="position:absolute;margin-left:52.55pt;margin-top:53.15pt;width:507pt;height:2.15pt;z-index:-15961088;mso-position-horizontal-relative:page;mso-position-vertical-relative:page" fillcolor="black" stroked="f">
           <w10:wrap anchorx="page" anchory="page"/>
         </v:rect>
       </w:pict>
@@ -9801,7 +10237,7 @@
           <v:stroke joinstyle="miter"/>
           <v:path gradientshapeok="t" o:connecttype="rect"/>
         </v:shapetype>
-        <v:shape id="_x0000_s1027" type="#_x0000_t202" style="position:absolute;margin-left:53pt;margin-top:38.35pt;width:355.7pt;height:13.15pt;z-index:-15960576;mso-position-horizontal-relative:page;mso-position-vertical-relative:page" filled="f" stroked="f">
+        <v:shape id="_x0000_s2051" type="#_x0000_t202" style="position:absolute;margin-left:53pt;margin-top:38.35pt;width:355.7pt;height:13.15pt;z-index:-15960576;mso-position-horizontal-relative:page;mso-position-vertical-relative:page" filled="f" stroked="f">
           <v:textbox inset="0,0,0,0">
             <w:txbxContent>
               <w:p>
@@ -9919,7 +10355,7 @@
 </file>
 
 <file path=word/numbering.xml><?xml version="1.0" encoding="utf-8"?>
-<w:numbering xmlns:wpc="http://schemas.microsoft.com/office/word/2010/wordprocessingCanvas" xmlns:cx="http://schemas.microsoft.com/office/drawing/2014/chartex" xmlns:cx1="http://schemas.microsoft.com/office/drawing/2015/9/8/chartex" xmlns:cx2="http://schemas.microsoft.com/office/drawing/2015/10/21/chartex" xmlns:cx3="http://schemas.microsoft.com/office/drawing/2016/5/9/chartex" xmlns:cx4="http://schemas.microsoft.com/office/drawing/2016/5/10/chartex" xmlns:cx5="http://schemas.microsoft.com/office/drawing/2016/5/11/chartex" xmlns:cx6="http://schemas.microsoft.com/office/drawing/2016/5/12/chartex" xmlns:cx7="http://schemas.microsoft.com/office/drawing/2016/5/13/chartex" xmlns:cx8="http://schemas.microsoft.com/office/drawing/2016/5/14/chartex" xmlns:mc="http://schemas.openxmlformats.org/markup-compatibility/2006" xmlns:aink="http://schemas.microsoft.com/office/drawing/2016/ink" xmlns:am3d="http://schemas.microsoft.com/office/drawing/2017/model3d" xmlns:o="urn:schemas-microsoft-com:office:office" xmlns:r="http://schemas.openxmlformats.org/officeDocument/2006/relationships" xmlns:m="http://schemas.openxmlformats.org/officeDocument/2006/math" xmlns:v="urn:schemas-microsoft-com:vml" xmlns:wp14="http://schemas.microsoft.com/office/word/2010/wordprocessingDrawing" xmlns:wp="http://schemas.openxmlformats.org/drawingml/2006/wordprocessingDrawing" xmlns:w10="urn:schemas-microsoft-com:office:word" xmlns:w="http://schemas.openxmlformats.org/wordprocessingml/2006/main" xmlns:w14="http://schemas.microsoft.com/office/word/2010/wordml" xmlns:w15="http://schemas.microsoft.com/office/word/2012/wordml" xmlns:w16cex="http://schemas.microsoft.com/office/word/2018/wordml/cex" xmlns:w16cid="http://schemas.microsoft.com/office/word/2016/wordml/cid" xmlns:w16="http://schemas.microsoft.com/office/word/2018/wordml" xmlns:w16sdtdh="http://schemas.microsoft.com/office/word/2020/wordml/sdtdatahash" xmlns:w16se="http://schemas.microsoft.com/office/word/2015/wordml/symex" xmlns:wpg="http://schemas.microsoft.com/office/word/2010/wordprocessingGroup" xmlns:wpi="http://schemas.microsoft.com/office/word/2010/wordprocessingInk" xmlns:wne="http://schemas.microsoft.com/office/word/2006/wordml" xmlns:wps="http://schemas.microsoft.com/office/word/2010/wordprocessingShape" mc:Ignorable="w14 w15 w16se w16cid w16 w16cex w16sdtdh wp14">
+<w:numbering xmlns:wpc="http://schemas.microsoft.com/office/word/2010/wordprocessingCanvas" xmlns:cx="http://schemas.microsoft.com/office/drawing/2014/chartex" xmlns:cx1="http://schemas.microsoft.com/office/drawing/2015/9/8/chartex" xmlns:cx2="http://schemas.microsoft.com/office/drawing/2015/10/21/chartex" xmlns:cx3="http://schemas.microsoft.com/office/drawing/2016/5/9/chartex" xmlns:cx4="http://schemas.microsoft.com/office/drawing/2016/5/10/chartex" xmlns:cx5="http://schemas.microsoft.com/office/drawing/2016/5/11/chartex" xmlns:cx6="http://schemas.microsoft.com/office/drawing/2016/5/12/chartex" xmlns:cx7="http://schemas.microsoft.com/office/drawing/2016/5/13/chartex" xmlns:cx8="http://schemas.microsoft.com/office/drawing/2016/5/14/chartex" xmlns:mc="http://schemas.openxmlformats.org/markup-compatibility/2006" xmlns:aink="http://schemas.microsoft.com/office/drawing/2016/ink" xmlns:am3d="http://schemas.microsoft.com/office/drawing/2017/model3d" xmlns:o="urn:schemas-microsoft-com:office:office" xmlns:r="http://schemas.openxmlformats.org/officeDocument/2006/relationships" xmlns:m="http://schemas.openxmlformats.org/officeDocument/2006/math" xmlns:v="urn:schemas-microsoft-com:vml" xmlns:wp14="http://schemas.microsoft.com/office/word/2010/wordprocessingDrawing" xmlns:wp="http://schemas.openxmlformats.org/drawingml/2006/wordprocessingDrawing" xmlns:w10="urn:schemas-microsoft-com:office:word" xmlns:w="http://schemas.openxmlformats.org/wordprocessingml/2006/main" xmlns:w14="http://schemas.microsoft.com/office/word/2010/wordml" xmlns:w15="http://schemas.microsoft.com/office/word/2012/wordml" xmlns:w16cid="http://schemas.microsoft.com/office/word/2016/wordml/cid" xmlns:w16se="http://schemas.microsoft.com/office/word/2015/wordml/symex" xmlns:wpg="http://schemas.microsoft.com/office/word/2010/wordprocessingGroup" xmlns:wpi="http://schemas.microsoft.com/office/word/2010/wordprocessingInk" xmlns:wne="http://schemas.microsoft.com/office/word/2006/wordml" xmlns:wps="http://schemas.microsoft.com/office/word/2010/wordprocessingShape" mc:Ignorable="w14 w15 w16se w16cid wp14">
   <w:abstractNum w:abstractNumId="0" w15:restartNumberingAfterBreak="0">
     <w:nsid w:val="05ED7FD7"/>
     <w:multiLevelType w:val="hybridMultilevel"/>
@@ -12404,7 +12840,7 @@
 </file>
 
 <file path=word/styles.xml><?xml version="1.0" encoding="utf-8"?>
-<w:styles xmlns:mc="http://schemas.openxmlformats.org/markup-compatibility/2006" xmlns:r="http://schemas.openxmlformats.org/officeDocument/2006/relationships" xmlns:w="http://schemas.openxmlformats.org/wordprocessingml/2006/main" xmlns:w14="http://schemas.microsoft.com/office/word/2010/wordml" xmlns:w15="http://schemas.microsoft.com/office/word/2012/wordml" xmlns:w16cex="http://schemas.microsoft.com/office/word/2018/wordml/cex" xmlns:w16cid="http://schemas.microsoft.com/office/word/2016/wordml/cid" xmlns:w16="http://schemas.microsoft.com/office/word/2018/wordml" xmlns:w16sdtdh="http://schemas.microsoft.com/office/word/2020/wordml/sdtdatahash" xmlns:w16se="http://schemas.microsoft.com/office/word/2015/wordml/symex" mc:Ignorable="w14 w15 w16se w16cid w16 w16cex w16sdtdh">
+<w:styles xmlns:mc="http://schemas.openxmlformats.org/markup-compatibility/2006" xmlns:r="http://schemas.openxmlformats.org/officeDocument/2006/relationships" xmlns:w="http://schemas.openxmlformats.org/wordprocessingml/2006/main" xmlns:w14="http://schemas.microsoft.com/office/word/2010/wordml" xmlns:w15="http://schemas.microsoft.com/office/word/2012/wordml" xmlns:w16cid="http://schemas.microsoft.com/office/word/2016/wordml/cid" xmlns:w16se="http://schemas.microsoft.com/office/word/2015/wordml/symex" mc:Ignorable="w14 w15 w16se w16cid">
   <w:docDefaults>
     <w:rPrDefault>
       <w:rPr>
@@ -12422,7 +12858,7 @@
       </w:pPr>
     </w:pPrDefault>
   </w:docDefaults>
-  <w:latentStyles w:defLockedState="0" w:defUIPriority="99" w:defSemiHidden="0" w:defUnhideWhenUsed="0" w:defQFormat="0" w:count="376">
+  <w:latentStyles w:defLockedState="0" w:defUIPriority="99" w:defSemiHidden="0" w:defUnhideWhenUsed="0" w:defQFormat="0" w:count="375">
     <w:lsdException w:name="Normal" w:uiPriority="0" w:qFormat="1"/>
     <w:lsdException w:name="heading 1" w:uiPriority="9" w:qFormat="1"/>
     <w:lsdException w:name="heading 2" w:semiHidden="1" w:uiPriority="9" w:unhideWhenUsed="1" w:qFormat="1"/>
@@ -12528,6 +12964,7 @@
     <w:lsdException w:name="HTML Sample" w:semiHidden="1" w:unhideWhenUsed="1"/>
     <w:lsdException w:name="HTML Typewriter" w:semiHidden="1" w:unhideWhenUsed="1"/>
     <w:lsdException w:name="HTML Variable" w:semiHidden="1" w:unhideWhenUsed="1"/>
+    <w:lsdException w:name="Normal Table" w:semiHidden="1" w:unhideWhenUsed="1"/>
     <w:lsdException w:name="annotation subject" w:semiHidden="1" w:unhideWhenUsed="1"/>
     <w:lsdException w:name="No List" w:semiHidden="1" w:unhideWhenUsed="1"/>
     <w:lsdException w:name="Outline List 1" w:semiHidden="1" w:unhideWhenUsed="1"/>
@@ -12574,8 +13011,10 @@
     <w:lsdException w:name="Table Subtle 2" w:semiHidden="1" w:unhideWhenUsed="1"/>
     <w:lsdException w:name="Table Web 1" w:semiHidden="1" w:unhideWhenUsed="1"/>
     <w:lsdException w:name="Table Web 2" w:semiHidden="1" w:unhideWhenUsed="1"/>
+    <w:lsdException w:name="Table Web 3" w:semiHidden="1" w:unhideWhenUsed="1"/>
     <w:lsdException w:name="Balloon Text" w:semiHidden="1" w:unhideWhenUsed="1"/>
     <w:lsdException w:name="Table Grid" w:uiPriority="39"/>
+    <w:lsdException w:name="Table Theme" w:semiHidden="1" w:unhideWhenUsed="1"/>
     <w:lsdException w:name="Placeholder Text" w:semiHidden="1"/>
     <w:lsdException w:name="No Spacing" w:uiPriority="1" w:qFormat="1"/>
     <w:lsdException w:name="Light Shading" w:uiPriority="60"/>
@@ -12795,7 +13234,6 @@
     <w:lsdException w:name="Smart Hyperlink" w:semiHidden="1" w:unhideWhenUsed="1"/>
     <w:lsdException w:name="Hashtag" w:semiHidden="1" w:unhideWhenUsed="1"/>
     <w:lsdException w:name="Unresolved Mention" w:semiHidden="1" w:unhideWhenUsed="1"/>
-    <w:lsdException w:name="Smart Link" w:semiHidden="1" w:unhideWhenUsed="1"/>
   </w:latentStyles>
   <w:style w:type="paragraph" w:default="1" w:styleId="a">
     <w:name w:val="Normal"/>
@@ -13256,4 +13694,16 @@
   <a:objectDefaults/>
   <a:extraClrSchemeLst/>
 </a:theme>
+</file>
+
+<file path=customXml/item1.xml><?xml version="1.0" encoding="utf-8"?>
+<b:Sources xmlns:b="http://schemas.openxmlformats.org/officeDocument/2006/bibliography" xmlns="http://schemas.openxmlformats.org/officeDocument/2006/bibliography" SelectedStyle="\APASixthEditionOfficeOnline.xsl" StyleName="APA" Version="6"/>
+</file>
+
+<file path=customXml/itemProps1.xml><?xml version="1.0" encoding="utf-8"?>
+<ds:datastoreItem xmlns:ds="http://schemas.openxmlformats.org/officeDocument/2006/customXml" ds:itemID="{48D83104-120F-4D3C-8FD3-16A27F2C2169}">
+  <ds:schemaRefs>
+    <ds:schemaRef ds:uri="http://schemas.openxmlformats.org/officeDocument/2006/bibliography"/>
+  </ds:schemaRefs>
+</ds:datastoreItem>
 </file>
</xml_diff>